<commit_message>
Removed a couple erronous lines caught by the CSS Validation Site
</commit_message>
<xml_diff>
--- a/Project Journal.docx
+++ b/Project Journal.docx
@@ -70,7 +70,25 @@
             <w:sz w:val="24"/>
             <w:szCs w:val="24"/>
           </w:rPr>
-          <w:t>Link to Git Repo</w:t>
+          <w:t xml:space="preserve">Link to </w:t>
+        </w:r>
+        <w:proofErr w:type="spellStart"/>
+        <w:r>
+          <w:rPr>
+            <w:rStyle w:val="Hyperlink"/>
+            <w:sz w:val="24"/>
+            <w:szCs w:val="24"/>
+          </w:rPr>
+          <w:t>Git</w:t>
+        </w:r>
+        <w:proofErr w:type="spellEnd"/>
+        <w:r>
+          <w:rPr>
+            <w:rStyle w:val="Hyperlink"/>
+            <w:sz w:val="24"/>
+            <w:szCs w:val="24"/>
+          </w:rPr>
+          <w:t xml:space="preserve"> Repo</w:t>
         </w:r>
       </w:hyperlink>
     </w:p>
@@ -618,8 +636,17 @@
           <w:sz w:val="24"/>
           <w:szCs w:val="24"/>
         </w:rPr>
-        <w:t>Trying to center the navbar instead of having it on the right like it was in the homeworks</w:t>
-      </w:r>
+        <w:t xml:space="preserve">Trying to center the navbar instead of having it on the right like it was in the </w:t>
+      </w:r>
+      <w:proofErr w:type="spellStart"/>
+      <w:r>
+        <w:rPr>
+          <w:sz w:val="24"/>
+          <w:szCs w:val="24"/>
+        </w:rPr>
+        <w:t>homeworks</w:t>
+      </w:r>
+      <w:proofErr w:type="spellEnd"/>
     </w:p>
     <w:p>
       <w:pPr>
@@ -968,7 +995,23 @@
           <w:sz w:val="24"/>
           <w:szCs w:val="24"/>
         </w:rPr>
-        <w:t>Added the Projects section with working link to git repo of timer program</w:t>
+        <w:t xml:space="preserve">Added the Projects section with working link to </w:t>
+      </w:r>
+      <w:proofErr w:type="spellStart"/>
+      <w:r>
+        <w:rPr>
+          <w:sz w:val="24"/>
+          <w:szCs w:val="24"/>
+        </w:rPr>
+        <w:t>git</w:t>
+      </w:r>
+      <w:proofErr w:type="spellEnd"/>
+      <w:r>
+        <w:rPr>
+          <w:sz w:val="24"/>
+          <w:szCs w:val="24"/>
+        </w:rPr>
+        <w:t xml:space="preserve"> repo of timer program</w:t>
       </w:r>
     </w:p>
     <w:p>
@@ -1036,7 +1079,23 @@
           <w:sz w:val="24"/>
           <w:szCs w:val="24"/>
         </w:rPr>
-        <w:t>The resume pdf wasn’t very readable when I initially used &lt;embed&gt; to get it into the popup, the zoom was initially set to 34% for some reason whenever I clicked on it.</w:t>
+        <w:t xml:space="preserve">The resume pdf </w:t>
+      </w:r>
+      <w:proofErr w:type="gramStart"/>
+      <w:r>
+        <w:rPr>
+          <w:sz w:val="24"/>
+          <w:szCs w:val="24"/>
+        </w:rPr>
+        <w:t>wasn’t</w:t>
+      </w:r>
+      <w:proofErr w:type="gramEnd"/>
+      <w:r>
+        <w:rPr>
+          <w:sz w:val="24"/>
+          <w:szCs w:val="24"/>
+        </w:rPr>
+        <w:t xml:space="preserve"> very readable when I initially used &lt;embed&gt; to get it into the popup, the zoom was initially set to 34% for some reason whenever I clicked on it.</w:t>
       </w:r>
     </w:p>
     <w:p>
@@ -1065,7 +1124,23 @@
           <w:sz w:val="24"/>
           <w:szCs w:val="24"/>
         </w:rPr>
-        <w:t xml:space="preserve"> I switched to &lt;iframe&gt; which made the popup come up at 100% instead.</w:t>
+        <w:t xml:space="preserve"> I switched to &lt;</w:t>
+      </w:r>
+      <w:proofErr w:type="spellStart"/>
+      <w:r>
+        <w:rPr>
+          <w:sz w:val="24"/>
+          <w:szCs w:val="24"/>
+        </w:rPr>
+        <w:t>iframe</w:t>
+      </w:r>
+      <w:proofErr w:type="spellEnd"/>
+      <w:r>
+        <w:rPr>
+          <w:sz w:val="24"/>
+          <w:szCs w:val="24"/>
+        </w:rPr>
+        <w:t>&gt; which made the popup come up at 100% instead.</w:t>
       </w:r>
     </w:p>
     <w:p>
@@ -1094,7 +1169,23 @@
           <w:sz w:val="24"/>
           <w:szCs w:val="24"/>
         </w:rPr>
-        <w:t>The close ‘x’ button was in a bad place, it was right on top on the three vertical dots in the top right corner of the popup</w:t>
+        <w:t xml:space="preserve">The close ‘x’ button was in a bad </w:t>
+      </w:r>
+      <w:proofErr w:type="gramStart"/>
+      <w:r>
+        <w:rPr>
+          <w:sz w:val="24"/>
+          <w:szCs w:val="24"/>
+        </w:rPr>
+        <w:t>place,</w:t>
+      </w:r>
+      <w:proofErr w:type="gramEnd"/>
+      <w:r>
+        <w:rPr>
+          <w:sz w:val="24"/>
+          <w:szCs w:val="24"/>
+        </w:rPr>
+        <w:t xml:space="preserve"> it was right on top on the three vertical dots in the top right corner of the popup</w:t>
       </w:r>
     </w:p>
     <w:p>
@@ -1123,7 +1214,31 @@
           <w:sz w:val="24"/>
           <w:szCs w:val="24"/>
         </w:rPr>
-        <w:t xml:space="preserve"> I created a header section for the popup window and just put the close button in there so it wouldn’t overlap with any other buttons inherit to the &lt;ifram</w:t>
+        <w:t xml:space="preserve"> I created a header section for the popup window and just put the close button in there so it </w:t>
+      </w:r>
+      <w:proofErr w:type="gramStart"/>
+      <w:r>
+        <w:rPr>
+          <w:sz w:val="24"/>
+          <w:szCs w:val="24"/>
+        </w:rPr>
+        <w:t>wouldn’t</w:t>
+      </w:r>
+      <w:proofErr w:type="gramEnd"/>
+      <w:r>
+        <w:rPr>
+          <w:sz w:val="24"/>
+          <w:szCs w:val="24"/>
+        </w:rPr>
+        <w:t xml:space="preserve"> overlap with any other buttons inherit to the &lt;</w:t>
+      </w:r>
+      <w:proofErr w:type="spellStart"/>
+      <w:r>
+        <w:rPr>
+          <w:sz w:val="24"/>
+          <w:szCs w:val="24"/>
+        </w:rPr>
+        <w:t>ifram</w:t>
       </w:r>
       <w:r>
         <w:rPr>
@@ -1132,6 +1247,7 @@
         </w:rPr>
         <w:t>e</w:t>
       </w:r>
+      <w:proofErr w:type="spellEnd"/>
       <w:r>
         <w:rPr>
           <w:sz w:val="24"/>
@@ -1490,7 +1606,23 @@
           <w:sz w:val="24"/>
           <w:szCs w:val="24"/>
         </w:rPr>
-        <w:t xml:space="preserve"> Finally found and deleted a rogue form section in the css file that was dictating the max-width</w:t>
+        <w:t xml:space="preserve"> Finally found and deleted a rogue form section in the </w:t>
+      </w:r>
+      <w:proofErr w:type="spellStart"/>
+      <w:r>
+        <w:rPr>
+          <w:sz w:val="24"/>
+          <w:szCs w:val="24"/>
+        </w:rPr>
+        <w:t>css</w:t>
+      </w:r>
+      <w:proofErr w:type="spellEnd"/>
+      <w:r>
+        <w:rPr>
+          <w:sz w:val="24"/>
+          <w:szCs w:val="24"/>
+        </w:rPr>
+        <w:t xml:space="preserve"> file that was dictating the max-width</w:t>
       </w:r>
     </w:p>
     <w:p>
@@ -1760,7 +1892,23 @@
           <w:sz w:val="24"/>
           <w:szCs w:val="24"/>
         </w:rPr>
-        <w:t>Webpage wasn’t working</w:t>
+        <w:t xml:space="preserve">Webpage </w:t>
+      </w:r>
+      <w:proofErr w:type="gramStart"/>
+      <w:r>
+        <w:rPr>
+          <w:sz w:val="24"/>
+          <w:szCs w:val="24"/>
+        </w:rPr>
+        <w:t>wasn’t</w:t>
+      </w:r>
+      <w:proofErr w:type="gramEnd"/>
+      <w:r>
+        <w:rPr>
+          <w:sz w:val="24"/>
+          <w:szCs w:val="24"/>
+        </w:rPr>
+        <w:t xml:space="preserve"> working</w:t>
       </w:r>
     </w:p>
     <w:p>
@@ -2021,7 +2169,39 @@
           <w:sz w:val="24"/>
           <w:szCs w:val="24"/>
         </w:rPr>
-        <w:t>The webpage url didn’t look right, my username had to be spelled out twice</w:t>
+        <w:t xml:space="preserve">The webpage </w:t>
+      </w:r>
+      <w:proofErr w:type="spellStart"/>
+      <w:r>
+        <w:rPr>
+          <w:sz w:val="24"/>
+          <w:szCs w:val="24"/>
+        </w:rPr>
+        <w:t>url</w:t>
+      </w:r>
+      <w:proofErr w:type="spellEnd"/>
+      <w:r>
+        <w:rPr>
+          <w:sz w:val="24"/>
+          <w:szCs w:val="24"/>
+        </w:rPr>
+        <w:t xml:space="preserve"> </w:t>
+      </w:r>
+      <w:proofErr w:type="gramStart"/>
+      <w:r>
+        <w:rPr>
+          <w:sz w:val="24"/>
+          <w:szCs w:val="24"/>
+        </w:rPr>
+        <w:t>didn’t</w:t>
+      </w:r>
+      <w:proofErr w:type="gramEnd"/>
+      <w:r>
+        <w:rPr>
+          <w:sz w:val="24"/>
+          <w:szCs w:val="24"/>
+        </w:rPr>
+        <w:t xml:space="preserve"> look right, my username had to be spelled out twice</w:t>
       </w:r>
     </w:p>
     <w:p>
@@ -2052,7 +2232,39 @@
           <w:sz w:val="24"/>
           <w:szCs w:val="24"/>
         </w:rPr>
-        <w:t>I hadn’t named the repo exactly as my username on git so once I made that change the url worked as expected</w:t>
+        <w:t xml:space="preserve">I </w:t>
+      </w:r>
+      <w:proofErr w:type="gramStart"/>
+      <w:r>
+        <w:rPr>
+          <w:sz w:val="24"/>
+          <w:szCs w:val="24"/>
+        </w:rPr>
+        <w:t>hadn’t</w:t>
+      </w:r>
+      <w:proofErr w:type="gramEnd"/>
+      <w:r>
+        <w:rPr>
+          <w:sz w:val="24"/>
+          <w:szCs w:val="24"/>
+        </w:rPr>
+        <w:t xml:space="preserve"> named the repo exactly as my username on git so once I made that change the </w:t>
+      </w:r>
+      <w:proofErr w:type="spellStart"/>
+      <w:r>
+        <w:rPr>
+          <w:sz w:val="24"/>
+          <w:szCs w:val="24"/>
+        </w:rPr>
+        <w:t>url</w:t>
+      </w:r>
+      <w:proofErr w:type="spellEnd"/>
+      <w:r>
+        <w:rPr>
+          <w:sz w:val="24"/>
+          <w:szCs w:val="24"/>
+        </w:rPr>
+        <w:t xml:space="preserve"> worked as expected</w:t>
       </w:r>
     </w:p>
     <w:p>
@@ -2505,7 +2717,7 @@
           <w:sz w:val="24"/>
           <w:szCs w:val="24"/>
         </w:rPr>
-        <w:t>#</w:t>
+        <w:t>7</w:t>
       </w:r>
       <w:r>
         <w:rPr>
@@ -2562,6 +2774,290 @@
           <w:szCs w:val="24"/>
         </w:rPr>
         <w:t>/2024</w:t>
+      </w:r>
+    </w:p>
+    <w:p>
+      <w:pPr>
+        <w:rPr>
+          <w:b/>
+          <w:bCs/>
+          <w:sz w:val="24"/>
+          <w:szCs w:val="24"/>
+        </w:rPr>
+      </w:pPr>
+      <w:r>
+        <w:rPr>
+          <w:b/>
+          <w:bCs/>
+          <w:sz w:val="24"/>
+          <w:szCs w:val="24"/>
+        </w:rPr>
+        <w:t>What I Did</w:t>
+      </w:r>
+    </w:p>
+    <w:p>
+      <w:pPr>
+        <w:pStyle w:val="ListParagraph"/>
+        <w:numPr>
+          <w:ilvl w:val="0"/>
+          <w:numId w:val="17"/>
+        </w:numPr>
+        <w:rPr>
+          <w:b/>
+          <w:bCs/>
+          <w:sz w:val="24"/>
+          <w:szCs w:val="24"/>
+        </w:rPr>
+      </w:pPr>
+      <w:r>
+        <w:rPr>
+          <w:sz w:val="24"/>
+          <w:szCs w:val="24"/>
+        </w:rPr>
+        <w:t>Updated the README.md file with required information</w:t>
+      </w:r>
+    </w:p>
+    <w:p>
+      <w:pPr>
+        <w:rPr>
+          <w:b/>
+          <w:bCs/>
+          <w:sz w:val="24"/>
+          <w:szCs w:val="24"/>
+        </w:rPr>
+      </w:pPr>
+      <w:r>
+        <w:rPr>
+          <w:b/>
+          <w:bCs/>
+          <w:sz w:val="24"/>
+          <w:szCs w:val="24"/>
+        </w:rPr>
+        <w:t>Issues &amp; Solutions:</w:t>
+      </w:r>
+    </w:p>
+    <w:p>
+      <w:pPr>
+        <w:pStyle w:val="ListParagraph"/>
+        <w:numPr>
+          <w:ilvl w:val="0"/>
+          <w:numId w:val="17"/>
+        </w:numPr>
+        <w:rPr>
+          <w:b/>
+          <w:bCs/>
+          <w:sz w:val="24"/>
+          <w:szCs w:val="24"/>
+        </w:rPr>
+      </w:pPr>
+      <w:r>
+        <w:rPr>
+          <w:b/>
+          <w:bCs/>
+          <w:sz w:val="24"/>
+          <w:szCs w:val="24"/>
+        </w:rPr>
+        <w:t xml:space="preserve">Problem: </w:t>
+      </w:r>
+      <w:proofErr w:type="gramStart"/>
+      <w:r>
+        <w:rPr>
+          <w:sz w:val="24"/>
+          <w:szCs w:val="24"/>
+        </w:rPr>
+        <w:t>Couldn’t</w:t>
+      </w:r>
+      <w:proofErr w:type="gramEnd"/>
+      <w:r>
+        <w:rPr>
+          <w:sz w:val="24"/>
+          <w:szCs w:val="24"/>
+        </w:rPr>
+        <w:t xml:space="preserve"> figure out how to do second-tier bullet points correctly. I thought the correct “code” was to do “- - </w:t>
+      </w:r>
+      <w:proofErr w:type="gramStart"/>
+      <w:r>
+        <w:rPr>
+          <w:sz w:val="24"/>
+          <w:szCs w:val="24"/>
+        </w:rPr>
+        <w:t>“ but</w:t>
+      </w:r>
+      <w:proofErr w:type="gramEnd"/>
+      <w:r>
+        <w:rPr>
+          <w:sz w:val="24"/>
+          <w:szCs w:val="24"/>
+        </w:rPr>
+        <w:t xml:space="preserve"> that made it look like it was a bullet point featuring a bullet point.</w:t>
+      </w:r>
+    </w:p>
+    <w:p>
+      <w:pPr>
+        <w:pStyle w:val="ListParagraph"/>
+        <w:numPr>
+          <w:ilvl w:val="0"/>
+          <w:numId w:val="17"/>
+        </w:numPr>
+        <w:rPr>
+          <w:b/>
+          <w:bCs/>
+          <w:sz w:val="24"/>
+          <w:szCs w:val="24"/>
+        </w:rPr>
+      </w:pPr>
+      <w:r>
+        <w:rPr>
+          <w:b/>
+          <w:bCs/>
+          <w:sz w:val="24"/>
+          <w:szCs w:val="24"/>
+        </w:rPr>
+        <w:t>Solution:</w:t>
+      </w:r>
+      <w:r>
+        <w:rPr>
+          <w:sz w:val="24"/>
+          <w:szCs w:val="24"/>
+        </w:rPr>
+        <w:t xml:space="preserve"> After experimenting I found that the correct “code” is this: </w:t>
+      </w:r>
+      <w:proofErr w:type="gramStart"/>
+      <w:r>
+        <w:rPr>
+          <w:sz w:val="24"/>
+          <w:szCs w:val="24"/>
+        </w:rPr>
+        <w:t>“  -</w:t>
+      </w:r>
+      <w:proofErr w:type="gramEnd"/>
+      <w:r>
+        <w:rPr>
+          <w:sz w:val="24"/>
+          <w:szCs w:val="24"/>
+        </w:rPr>
+        <w:t>“. That is, two spaces and then a hyphen, instead of space, hyphen, space, and then hyphen.</w:t>
+      </w:r>
+    </w:p>
+    <w:p>
+      <w:pPr>
+        <w:rPr>
+          <w:b/>
+          <w:bCs/>
+          <w:sz w:val="24"/>
+          <w:szCs w:val="24"/>
+        </w:rPr>
+      </w:pPr>
+      <w:r>
+        <w:rPr>
+          <w:b/>
+          <w:bCs/>
+          <w:sz w:val="24"/>
+          <w:szCs w:val="24"/>
+        </w:rPr>
+        <w:t>Sources Used</w:t>
+      </w:r>
+      <w:r>
+        <w:rPr>
+          <w:b/>
+          <w:bCs/>
+          <w:sz w:val="24"/>
+          <w:szCs w:val="24"/>
+        </w:rPr>
+        <w:t>:</w:t>
+      </w:r>
+    </w:p>
+    <w:p>
+      <w:pPr>
+        <w:pStyle w:val="ListParagraph"/>
+        <w:numPr>
+          <w:ilvl w:val="0"/>
+          <w:numId w:val="18"/>
+        </w:numPr>
+        <w:rPr>
+          <w:sz w:val="24"/>
+          <w:szCs w:val="24"/>
+        </w:rPr>
+      </w:pPr>
+      <w:r>
+        <w:rPr>
+          <w:sz w:val="24"/>
+          <w:szCs w:val="24"/>
+        </w:rPr>
+        <w:t>https://www.markdownguide.org/basic-syntax/</w:t>
+      </w:r>
+    </w:p>
+    <w:p>
+      <w:pPr>
+        <w:rPr>
+          <w:sz w:val="24"/>
+          <w:szCs w:val="24"/>
+        </w:rPr>
+      </w:pPr>
+    </w:p>
+    <w:p>
+      <w:pPr>
+        <w:rPr>
+          <w:b/>
+          <w:bCs/>
+          <w:sz w:val="24"/>
+          <w:szCs w:val="24"/>
+        </w:rPr>
+      </w:pPr>
+      <w:r>
+        <w:rPr>
+          <w:b/>
+          <w:bCs/>
+          <w:sz w:val="24"/>
+          <w:szCs w:val="24"/>
+        </w:rPr>
+        <w:t xml:space="preserve">Session </w:t>
+      </w:r>
+      <w:r>
+        <w:rPr>
+          <w:b/>
+          <w:bCs/>
+          <w:sz w:val="24"/>
+          <w:szCs w:val="24"/>
+        </w:rPr>
+        <w:t>#</w:t>
+      </w:r>
+      <w:r>
+        <w:rPr>
+          <w:b/>
+          <w:bCs/>
+          <w:sz w:val="24"/>
+          <w:szCs w:val="24"/>
+        </w:rPr>
+        <w:t xml:space="preserve">: </w:t>
+      </w:r>
+    </w:p>
+    <w:p>
+      <w:pPr>
+        <w:rPr>
+          <w:b/>
+          <w:bCs/>
+          <w:sz w:val="24"/>
+          <w:szCs w:val="24"/>
+        </w:rPr>
+      </w:pPr>
+      <w:r>
+        <w:rPr>
+          <w:b/>
+          <w:bCs/>
+          <w:sz w:val="24"/>
+          <w:szCs w:val="24"/>
+        </w:rPr>
+        <w:t xml:space="preserve">Date: </w:t>
+      </w:r>
+      <w:r>
+        <w:rPr>
+          <w:b/>
+          <w:bCs/>
+          <w:sz w:val="24"/>
+          <w:szCs w:val="24"/>
+        </w:rPr>
+        <w:t>12/5/2024</w:t>
       </w:r>
     </w:p>
     <w:p>
@@ -4447,7 +4943,7 @@
   <w:abstractNum w:abstractNumId="15" w15:restartNumberingAfterBreak="0">
     <w:nsid w:val="76B67A47"/>
     <w:multiLevelType w:val="hybridMultilevel"/>
-    <w:tmpl w:val="9B848592"/>
+    <w:tmpl w:val="E09EA9D0"/>
     <w:lvl w:ilvl="0" w:tplc="04090001">
       <w:start w:val="1"/>
       <w:numFmt w:val="bullet"/>
@@ -4558,6 +5054,119 @@
     </w:lvl>
   </w:abstractNum>
   <w:abstractNum w:abstractNumId="16" w15:restartNumberingAfterBreak="0">
+    <w:nsid w:val="7BE7238A"/>
+    <w:multiLevelType w:val="hybridMultilevel"/>
+    <w:tmpl w:val="23F62174"/>
+    <w:lvl w:ilvl="0" w:tplc="04090001">
+      <w:start w:val="1"/>
+      <w:numFmt w:val="bullet"/>
+      <w:lvlText w:val=""/>
+      <w:lvlJc w:val="left"/>
+      <w:pPr>
+        <w:ind w:left="720" w:hanging="360"/>
+      </w:pPr>
+      <w:rPr>
+        <w:rFonts w:ascii="Symbol" w:hAnsi="Symbol" w:hint="default"/>
+      </w:rPr>
+    </w:lvl>
+    <w:lvl w:ilvl="1" w:tplc="04090003" w:tentative="1">
+      <w:start w:val="1"/>
+      <w:numFmt w:val="bullet"/>
+      <w:lvlText w:val="o"/>
+      <w:lvlJc w:val="left"/>
+      <w:pPr>
+        <w:ind w:left="1440" w:hanging="360"/>
+      </w:pPr>
+      <w:rPr>
+        <w:rFonts w:ascii="Courier New" w:hAnsi="Courier New" w:cs="Courier New" w:hint="default"/>
+      </w:rPr>
+    </w:lvl>
+    <w:lvl w:ilvl="2" w:tplc="04090005" w:tentative="1">
+      <w:start w:val="1"/>
+      <w:numFmt w:val="bullet"/>
+      <w:lvlText w:val=""/>
+      <w:lvlJc w:val="left"/>
+      <w:pPr>
+        <w:ind w:left="2160" w:hanging="360"/>
+      </w:pPr>
+      <w:rPr>
+        <w:rFonts w:ascii="Wingdings" w:hAnsi="Wingdings" w:hint="default"/>
+      </w:rPr>
+    </w:lvl>
+    <w:lvl w:ilvl="3" w:tplc="04090001" w:tentative="1">
+      <w:start w:val="1"/>
+      <w:numFmt w:val="bullet"/>
+      <w:lvlText w:val=""/>
+      <w:lvlJc w:val="left"/>
+      <w:pPr>
+        <w:ind w:left="2880" w:hanging="360"/>
+      </w:pPr>
+      <w:rPr>
+        <w:rFonts w:ascii="Symbol" w:hAnsi="Symbol" w:hint="default"/>
+      </w:rPr>
+    </w:lvl>
+    <w:lvl w:ilvl="4" w:tplc="04090003" w:tentative="1">
+      <w:start w:val="1"/>
+      <w:numFmt w:val="bullet"/>
+      <w:lvlText w:val="o"/>
+      <w:lvlJc w:val="left"/>
+      <w:pPr>
+        <w:ind w:left="3600" w:hanging="360"/>
+      </w:pPr>
+      <w:rPr>
+        <w:rFonts w:ascii="Courier New" w:hAnsi="Courier New" w:cs="Courier New" w:hint="default"/>
+      </w:rPr>
+    </w:lvl>
+    <w:lvl w:ilvl="5" w:tplc="04090005" w:tentative="1">
+      <w:start w:val="1"/>
+      <w:numFmt w:val="bullet"/>
+      <w:lvlText w:val=""/>
+      <w:lvlJc w:val="left"/>
+      <w:pPr>
+        <w:ind w:left="4320" w:hanging="360"/>
+      </w:pPr>
+      <w:rPr>
+        <w:rFonts w:ascii="Wingdings" w:hAnsi="Wingdings" w:hint="default"/>
+      </w:rPr>
+    </w:lvl>
+    <w:lvl w:ilvl="6" w:tplc="04090001" w:tentative="1">
+      <w:start w:val="1"/>
+      <w:numFmt w:val="bullet"/>
+      <w:lvlText w:val=""/>
+      <w:lvlJc w:val="left"/>
+      <w:pPr>
+        <w:ind w:left="5040" w:hanging="360"/>
+      </w:pPr>
+      <w:rPr>
+        <w:rFonts w:ascii="Symbol" w:hAnsi="Symbol" w:hint="default"/>
+      </w:rPr>
+    </w:lvl>
+    <w:lvl w:ilvl="7" w:tplc="04090003" w:tentative="1">
+      <w:start w:val="1"/>
+      <w:numFmt w:val="bullet"/>
+      <w:lvlText w:val="o"/>
+      <w:lvlJc w:val="left"/>
+      <w:pPr>
+        <w:ind w:left="5760" w:hanging="360"/>
+      </w:pPr>
+      <w:rPr>
+        <w:rFonts w:ascii="Courier New" w:hAnsi="Courier New" w:cs="Courier New" w:hint="default"/>
+      </w:rPr>
+    </w:lvl>
+    <w:lvl w:ilvl="8" w:tplc="04090005" w:tentative="1">
+      <w:start w:val="1"/>
+      <w:numFmt w:val="bullet"/>
+      <w:lvlText w:val=""/>
+      <w:lvlJc w:val="left"/>
+      <w:pPr>
+        <w:ind w:left="6480" w:hanging="360"/>
+      </w:pPr>
+      <w:rPr>
+        <w:rFonts w:ascii="Wingdings" w:hAnsi="Wingdings" w:hint="default"/>
+      </w:rPr>
+    </w:lvl>
+  </w:abstractNum>
+  <w:abstractNum w:abstractNumId="17" w15:restartNumberingAfterBreak="0">
     <w:nsid w:val="7D334EC2"/>
     <w:multiLevelType w:val="hybridMultilevel"/>
     <w:tmpl w:val="69D6942E"/>
@@ -4686,7 +5295,7 @@
     <w:abstractNumId w:val="13"/>
   </w:num>
   <w:num w:numId="6" w16cid:durableId="2062122492">
-    <w:abstractNumId w:val="16"/>
+    <w:abstractNumId w:val="17"/>
   </w:num>
   <w:num w:numId="7" w16cid:durableId="1028678853">
     <w:abstractNumId w:val="2"/>
@@ -4720,6 +5329,9 @@
   </w:num>
   <w:num w:numId="17" w16cid:durableId="1012800259">
     <w:abstractNumId w:val="15"/>
+  </w:num>
+  <w:num w:numId="18" w16cid:durableId="446583392">
+    <w:abstractNumId w:val="16"/>
   </w:num>
 </w:numbering>
 </file>
@@ -5124,7 +5736,7 @@
   <w:style w:type="paragraph" w:default="1" w:styleId="Normal">
     <w:name w:val="Normal"/>
     <w:qFormat/>
-    <w:rsid w:val="008F09C6"/>
+    <w:rsid w:val="0046253B"/>
   </w:style>
   <w:style w:type="character" w:default="1" w:styleId="DefaultParagraphFont">
     <w:name w:val="Default Paragraph Font"/>

</xml_diff>

<commit_message>
adjustments for the navbar on screen sizes smaller than 600px
</commit_message>
<xml_diff>
--- a/Project Journal.docx
+++ b/Project Journal.docx
@@ -70,25 +70,7 @@
             <w:sz w:val="24"/>
             <w:szCs w:val="24"/>
           </w:rPr>
-          <w:t xml:space="preserve">Link to </w:t>
-        </w:r>
-        <w:proofErr w:type="spellStart"/>
-        <w:r>
-          <w:rPr>
-            <w:rStyle w:val="Hyperlink"/>
-            <w:sz w:val="24"/>
-            <w:szCs w:val="24"/>
-          </w:rPr>
-          <w:t>Git</w:t>
-        </w:r>
-        <w:proofErr w:type="spellEnd"/>
-        <w:r>
-          <w:rPr>
-            <w:rStyle w:val="Hyperlink"/>
-            <w:sz w:val="24"/>
-            <w:szCs w:val="24"/>
-          </w:rPr>
-          <w:t xml:space="preserve"> Repo</w:t>
+          <w:t>Link to Git Repo</w:t>
         </w:r>
       </w:hyperlink>
     </w:p>
@@ -636,17 +618,8 @@
           <w:sz w:val="24"/>
           <w:szCs w:val="24"/>
         </w:rPr>
-        <w:t xml:space="preserve">Trying to center the navbar instead of having it on the right like it was in the </w:t>
-      </w:r>
-      <w:proofErr w:type="spellStart"/>
-      <w:r>
-        <w:rPr>
-          <w:sz w:val="24"/>
-          <w:szCs w:val="24"/>
-        </w:rPr>
-        <w:t>homeworks</w:t>
-      </w:r>
-      <w:proofErr w:type="spellEnd"/>
+        <w:t>Trying to center the navbar instead of having it on the right like it was in the homeworks</w:t>
+      </w:r>
     </w:p>
     <w:p>
       <w:pPr>
@@ -995,23 +968,7 @@
           <w:sz w:val="24"/>
           <w:szCs w:val="24"/>
         </w:rPr>
-        <w:t xml:space="preserve">Added the Projects section with working link to </w:t>
-      </w:r>
-      <w:proofErr w:type="spellStart"/>
-      <w:r>
-        <w:rPr>
-          <w:sz w:val="24"/>
-          <w:szCs w:val="24"/>
-        </w:rPr>
-        <w:t>git</w:t>
-      </w:r>
-      <w:proofErr w:type="spellEnd"/>
-      <w:r>
-        <w:rPr>
-          <w:sz w:val="24"/>
-          <w:szCs w:val="24"/>
-        </w:rPr>
-        <w:t xml:space="preserve"> repo of timer program</w:t>
+        <w:t>Added the Projects section with working link to git repo of timer program</w:t>
       </w:r>
     </w:p>
     <w:p>
@@ -1079,23 +1036,7 @@
           <w:sz w:val="24"/>
           <w:szCs w:val="24"/>
         </w:rPr>
-        <w:t xml:space="preserve">The resume pdf </w:t>
-      </w:r>
-      <w:proofErr w:type="gramStart"/>
-      <w:r>
-        <w:rPr>
-          <w:sz w:val="24"/>
-          <w:szCs w:val="24"/>
-        </w:rPr>
-        <w:t>wasn’t</w:t>
-      </w:r>
-      <w:proofErr w:type="gramEnd"/>
-      <w:r>
-        <w:rPr>
-          <w:sz w:val="24"/>
-          <w:szCs w:val="24"/>
-        </w:rPr>
-        <w:t xml:space="preserve"> very readable when I initially used &lt;embed&gt; to get it into the popup, the zoom was initially set to 34% for some reason whenever I clicked on it.</w:t>
+        <w:t>The resume pdf wasn’t very readable when I initially used &lt;embed&gt; to get it into the popup, the zoom was initially set to 34% for some reason whenever I clicked on it.</w:t>
       </w:r>
     </w:p>
     <w:p>
@@ -1124,23 +1065,7 @@
           <w:sz w:val="24"/>
           <w:szCs w:val="24"/>
         </w:rPr>
-        <w:t xml:space="preserve"> I switched to &lt;</w:t>
-      </w:r>
-      <w:proofErr w:type="spellStart"/>
-      <w:r>
-        <w:rPr>
-          <w:sz w:val="24"/>
-          <w:szCs w:val="24"/>
-        </w:rPr>
-        <w:t>iframe</w:t>
-      </w:r>
-      <w:proofErr w:type="spellEnd"/>
-      <w:r>
-        <w:rPr>
-          <w:sz w:val="24"/>
-          <w:szCs w:val="24"/>
-        </w:rPr>
-        <w:t>&gt; which made the popup come up at 100% instead.</w:t>
+        <w:t xml:space="preserve"> I switched to &lt;iframe&gt; which made the popup come up at 100% instead.</w:t>
       </w:r>
     </w:p>
     <w:p>
@@ -1169,23 +1094,7 @@
           <w:sz w:val="24"/>
           <w:szCs w:val="24"/>
         </w:rPr>
-        <w:t xml:space="preserve">The close ‘x’ button was in a bad </w:t>
-      </w:r>
-      <w:proofErr w:type="gramStart"/>
-      <w:r>
-        <w:rPr>
-          <w:sz w:val="24"/>
-          <w:szCs w:val="24"/>
-        </w:rPr>
-        <w:t>place,</w:t>
-      </w:r>
-      <w:proofErr w:type="gramEnd"/>
-      <w:r>
-        <w:rPr>
-          <w:sz w:val="24"/>
-          <w:szCs w:val="24"/>
-        </w:rPr>
-        <w:t xml:space="preserve"> it was right on top on the three vertical dots in the top right corner of the popup</w:t>
+        <w:t>The close ‘x’ button was in a bad place, it was right on top on the three vertical dots in the top right corner of the popup</w:t>
       </w:r>
     </w:p>
     <w:p>
@@ -1214,31 +1123,7 @@
           <w:sz w:val="24"/>
           <w:szCs w:val="24"/>
         </w:rPr>
-        <w:t xml:space="preserve"> I created a header section for the popup window and just put the close button in there so it </w:t>
-      </w:r>
-      <w:proofErr w:type="gramStart"/>
-      <w:r>
-        <w:rPr>
-          <w:sz w:val="24"/>
-          <w:szCs w:val="24"/>
-        </w:rPr>
-        <w:t>wouldn’t</w:t>
-      </w:r>
-      <w:proofErr w:type="gramEnd"/>
-      <w:r>
-        <w:rPr>
-          <w:sz w:val="24"/>
-          <w:szCs w:val="24"/>
-        </w:rPr>
-        <w:t xml:space="preserve"> overlap with any other buttons inherit to the &lt;</w:t>
-      </w:r>
-      <w:proofErr w:type="spellStart"/>
-      <w:r>
-        <w:rPr>
-          <w:sz w:val="24"/>
-          <w:szCs w:val="24"/>
-        </w:rPr>
-        <w:t>ifram</w:t>
+        <w:t xml:space="preserve"> I created a header section for the popup window and just put the close button in there so it wouldn’t overlap with any other buttons inherit to the &lt;ifram</w:t>
       </w:r>
       <w:r>
         <w:rPr>
@@ -1247,7 +1132,6 @@
         </w:rPr>
         <w:t>e</w:t>
       </w:r>
-      <w:proofErr w:type="spellEnd"/>
       <w:r>
         <w:rPr>
           <w:sz w:val="24"/>
@@ -1606,23 +1490,7 @@
           <w:sz w:val="24"/>
           <w:szCs w:val="24"/>
         </w:rPr>
-        <w:t xml:space="preserve"> Finally found and deleted a rogue form section in the </w:t>
-      </w:r>
-      <w:proofErr w:type="spellStart"/>
-      <w:r>
-        <w:rPr>
-          <w:sz w:val="24"/>
-          <w:szCs w:val="24"/>
-        </w:rPr>
-        <w:t>css</w:t>
-      </w:r>
-      <w:proofErr w:type="spellEnd"/>
-      <w:r>
-        <w:rPr>
-          <w:sz w:val="24"/>
-          <w:szCs w:val="24"/>
-        </w:rPr>
-        <w:t xml:space="preserve"> file that was dictating the max-width</w:t>
+        <w:t xml:space="preserve"> Finally found and deleted a rogue form section in the css file that was dictating the max-width</w:t>
       </w:r>
     </w:p>
     <w:p>
@@ -1892,23 +1760,7 @@
           <w:sz w:val="24"/>
           <w:szCs w:val="24"/>
         </w:rPr>
-        <w:t xml:space="preserve">Webpage </w:t>
-      </w:r>
-      <w:proofErr w:type="gramStart"/>
-      <w:r>
-        <w:rPr>
-          <w:sz w:val="24"/>
-          <w:szCs w:val="24"/>
-        </w:rPr>
-        <w:t>wasn’t</w:t>
-      </w:r>
-      <w:proofErr w:type="gramEnd"/>
-      <w:r>
-        <w:rPr>
-          <w:sz w:val="24"/>
-          <w:szCs w:val="24"/>
-        </w:rPr>
-        <w:t xml:space="preserve"> working</w:t>
+        <w:t>Webpage wasn’t working</w:t>
       </w:r>
     </w:p>
     <w:p>
@@ -2169,39 +2021,7 @@
           <w:sz w:val="24"/>
           <w:szCs w:val="24"/>
         </w:rPr>
-        <w:t xml:space="preserve">The webpage </w:t>
-      </w:r>
-      <w:proofErr w:type="spellStart"/>
-      <w:r>
-        <w:rPr>
-          <w:sz w:val="24"/>
-          <w:szCs w:val="24"/>
-        </w:rPr>
-        <w:t>url</w:t>
-      </w:r>
-      <w:proofErr w:type="spellEnd"/>
-      <w:r>
-        <w:rPr>
-          <w:sz w:val="24"/>
-          <w:szCs w:val="24"/>
-        </w:rPr>
-        <w:t xml:space="preserve"> </w:t>
-      </w:r>
-      <w:proofErr w:type="gramStart"/>
-      <w:r>
-        <w:rPr>
-          <w:sz w:val="24"/>
-          <w:szCs w:val="24"/>
-        </w:rPr>
-        <w:t>didn’t</w:t>
-      </w:r>
-      <w:proofErr w:type="gramEnd"/>
-      <w:r>
-        <w:rPr>
-          <w:sz w:val="24"/>
-          <w:szCs w:val="24"/>
-        </w:rPr>
-        <w:t xml:space="preserve"> look right, my username had to be spelled out twice</w:t>
+        <w:t>The webpage url didn’t look right, my username had to be spelled out twice</w:t>
       </w:r>
     </w:p>
     <w:p>
@@ -2232,39 +2052,7 @@
           <w:sz w:val="24"/>
           <w:szCs w:val="24"/>
         </w:rPr>
-        <w:t xml:space="preserve">I </w:t>
-      </w:r>
-      <w:proofErr w:type="gramStart"/>
-      <w:r>
-        <w:rPr>
-          <w:sz w:val="24"/>
-          <w:szCs w:val="24"/>
-        </w:rPr>
-        <w:t>hadn’t</w:t>
-      </w:r>
-      <w:proofErr w:type="gramEnd"/>
-      <w:r>
-        <w:rPr>
-          <w:sz w:val="24"/>
-          <w:szCs w:val="24"/>
-        </w:rPr>
-        <w:t xml:space="preserve"> named the repo exactly as my username on git so once I made that change the </w:t>
-      </w:r>
-      <w:proofErr w:type="spellStart"/>
-      <w:r>
-        <w:rPr>
-          <w:sz w:val="24"/>
-          <w:szCs w:val="24"/>
-        </w:rPr>
-        <w:t>url</w:t>
-      </w:r>
-      <w:proofErr w:type="spellEnd"/>
-      <w:r>
-        <w:rPr>
-          <w:sz w:val="24"/>
-          <w:szCs w:val="24"/>
-        </w:rPr>
-        <w:t xml:space="preserve"> worked as expected</w:t>
+        <w:t>I hadn’t named the repo exactly as my username on git so once I made that change the url worked as expected</w:t>
       </w:r>
     </w:p>
     <w:p>
@@ -2859,37 +2647,12 @@
         </w:rPr>
         <w:t xml:space="preserve">Problem: </w:t>
       </w:r>
-      <w:proofErr w:type="gramStart"/>
-      <w:r>
-        <w:rPr>
-          <w:sz w:val="24"/>
-          <w:szCs w:val="24"/>
-        </w:rPr>
-        <w:t>Couldn’t</w:t>
-      </w:r>
-      <w:proofErr w:type="gramEnd"/>
-      <w:r>
-        <w:rPr>
-          <w:sz w:val="24"/>
-          <w:szCs w:val="24"/>
-        </w:rPr>
-        <w:t xml:space="preserve"> figure out how to do second-tier bullet points correctly. I thought the correct “code” was to do “- - </w:t>
-      </w:r>
-      <w:proofErr w:type="gramStart"/>
-      <w:r>
-        <w:rPr>
-          <w:sz w:val="24"/>
-          <w:szCs w:val="24"/>
-        </w:rPr>
-        <w:t>“ but</w:t>
-      </w:r>
-      <w:proofErr w:type="gramEnd"/>
-      <w:r>
-        <w:rPr>
-          <w:sz w:val="24"/>
-          <w:szCs w:val="24"/>
-        </w:rPr>
-        <w:t xml:space="preserve"> that made it look like it was a bullet point featuring a bullet point.</w:t>
+      <w:r>
+        <w:rPr>
+          <w:sz w:val="24"/>
+          <w:szCs w:val="24"/>
+        </w:rPr>
+        <w:t>Couldn’t figure out how to do second-tier bullet points correctly. I thought the correct “code” was to do “- - “ but that made it look like it was a bullet point featuring a bullet point.</w:t>
       </w:r>
     </w:p>
     <w:p>
@@ -2920,23 +2683,7 @@
           <w:sz w:val="24"/>
           <w:szCs w:val="24"/>
         </w:rPr>
-        <w:t xml:space="preserve"> After experimenting I found that the correct “code” is this: </w:t>
-      </w:r>
-      <w:proofErr w:type="gramStart"/>
-      <w:r>
-        <w:rPr>
-          <w:sz w:val="24"/>
-          <w:szCs w:val="24"/>
-        </w:rPr>
-        <w:t>“  -</w:t>
-      </w:r>
-      <w:proofErr w:type="gramEnd"/>
-      <w:r>
-        <w:rPr>
-          <w:sz w:val="24"/>
-          <w:szCs w:val="24"/>
-        </w:rPr>
-        <w:t>“. That is, two spaces and then a hyphen, instead of space, hyphen, space, and then hyphen.</w:t>
+        <w:t xml:space="preserve"> After experimenting I found that the correct “code” is this: “  -“. That is, two spaces and then a hyphen, instead of space, hyphen, space, and then hyphen.</w:t>
       </w:r>
     </w:p>
     <w:p>
@@ -2985,6 +2732,242 @@
           <w:szCs w:val="24"/>
         </w:rPr>
         <w:t>https://www.markdownguide.org/basic-syntax/</w:t>
+      </w:r>
+    </w:p>
+    <w:p>
+      <w:pPr>
+        <w:rPr>
+          <w:sz w:val="24"/>
+          <w:szCs w:val="24"/>
+        </w:rPr>
+      </w:pPr>
+    </w:p>
+    <w:p>
+      <w:pPr>
+        <w:rPr>
+          <w:b/>
+          <w:bCs/>
+          <w:sz w:val="24"/>
+          <w:szCs w:val="24"/>
+        </w:rPr>
+      </w:pPr>
+      <w:r>
+        <w:rPr>
+          <w:b/>
+          <w:bCs/>
+          <w:sz w:val="24"/>
+          <w:szCs w:val="24"/>
+        </w:rPr>
+        <w:t xml:space="preserve">Session </w:t>
+      </w:r>
+      <w:r>
+        <w:rPr>
+          <w:b/>
+          <w:bCs/>
+          <w:sz w:val="24"/>
+          <w:szCs w:val="24"/>
+        </w:rPr>
+        <w:t>8</w:t>
+      </w:r>
+      <w:r>
+        <w:rPr>
+          <w:b/>
+          <w:bCs/>
+          <w:sz w:val="24"/>
+          <w:szCs w:val="24"/>
+        </w:rPr>
+        <w:t xml:space="preserve">: </w:t>
+      </w:r>
+    </w:p>
+    <w:p>
+      <w:pPr>
+        <w:rPr>
+          <w:b/>
+          <w:bCs/>
+          <w:sz w:val="24"/>
+          <w:szCs w:val="24"/>
+        </w:rPr>
+      </w:pPr>
+      <w:r>
+        <w:rPr>
+          <w:b/>
+          <w:bCs/>
+          <w:sz w:val="24"/>
+          <w:szCs w:val="24"/>
+        </w:rPr>
+        <w:t xml:space="preserve">Date: </w:t>
+      </w:r>
+      <w:r>
+        <w:rPr>
+          <w:b/>
+          <w:bCs/>
+          <w:sz w:val="24"/>
+          <w:szCs w:val="24"/>
+        </w:rPr>
+        <w:t>12/5/2024</w:t>
+      </w:r>
+    </w:p>
+    <w:p>
+      <w:pPr>
+        <w:rPr>
+          <w:b/>
+          <w:bCs/>
+          <w:sz w:val="24"/>
+          <w:szCs w:val="24"/>
+        </w:rPr>
+      </w:pPr>
+      <w:r>
+        <w:rPr>
+          <w:b/>
+          <w:bCs/>
+          <w:sz w:val="24"/>
+          <w:szCs w:val="24"/>
+        </w:rPr>
+        <w:t>What I Did</w:t>
+      </w:r>
+    </w:p>
+    <w:p>
+      <w:pPr>
+        <w:pStyle w:val="ListParagraph"/>
+        <w:numPr>
+          <w:ilvl w:val="0"/>
+          <w:numId w:val="18"/>
+        </w:numPr>
+        <w:rPr>
+          <w:b/>
+          <w:bCs/>
+          <w:sz w:val="24"/>
+          <w:szCs w:val="24"/>
+        </w:rPr>
+      </w:pPr>
+      <w:r>
+        <w:rPr>
+          <w:sz w:val="24"/>
+          <w:szCs w:val="24"/>
+        </w:rPr>
+        <w:t>Used the validation websites to make sure the code was good and there were no errors.</w:t>
+      </w:r>
+    </w:p>
+    <w:p>
+      <w:pPr>
+        <w:rPr>
+          <w:b/>
+          <w:bCs/>
+          <w:sz w:val="24"/>
+          <w:szCs w:val="24"/>
+        </w:rPr>
+      </w:pPr>
+      <w:r>
+        <w:rPr>
+          <w:b/>
+          <w:bCs/>
+          <w:sz w:val="24"/>
+          <w:szCs w:val="24"/>
+        </w:rPr>
+        <w:t>Issues &amp; Solutions:</w:t>
+      </w:r>
+    </w:p>
+    <w:p>
+      <w:pPr>
+        <w:pStyle w:val="ListParagraph"/>
+        <w:numPr>
+          <w:ilvl w:val="0"/>
+          <w:numId w:val="18"/>
+        </w:numPr>
+        <w:rPr>
+          <w:b/>
+          <w:bCs/>
+          <w:sz w:val="24"/>
+          <w:szCs w:val="24"/>
+        </w:rPr>
+      </w:pPr>
+      <w:r>
+        <w:rPr>
+          <w:b/>
+          <w:bCs/>
+          <w:sz w:val="24"/>
+          <w:szCs w:val="24"/>
+        </w:rPr>
+        <w:t xml:space="preserve">Problem: </w:t>
+      </w:r>
+      <w:r>
+        <w:rPr>
+          <w:sz w:val="24"/>
+          <w:szCs w:val="24"/>
+        </w:rPr>
+        <w:t>Was getting a warning about how the selfie-container had no header</w:t>
+      </w:r>
+    </w:p>
+    <w:p>
+      <w:pPr>
+        <w:pStyle w:val="ListParagraph"/>
+        <w:numPr>
+          <w:ilvl w:val="0"/>
+          <w:numId w:val="18"/>
+        </w:numPr>
+        <w:rPr>
+          <w:b/>
+          <w:bCs/>
+          <w:sz w:val="24"/>
+          <w:szCs w:val="24"/>
+        </w:rPr>
+      </w:pPr>
+      <w:r>
+        <w:rPr>
+          <w:b/>
+          <w:bCs/>
+          <w:sz w:val="24"/>
+          <w:szCs w:val="24"/>
+        </w:rPr>
+        <w:t>Solution:</w:t>
+      </w:r>
+      <w:r>
+        <w:rPr>
+          <w:sz w:val="24"/>
+          <w:szCs w:val="24"/>
+        </w:rPr>
+        <w:t xml:space="preserve"> Moved the h1 element of my name into the selfie-container. It looks the same but now there is no warning.</w:t>
+      </w:r>
+    </w:p>
+    <w:p>
+      <w:pPr>
+        <w:rPr>
+          <w:b/>
+          <w:bCs/>
+          <w:sz w:val="24"/>
+          <w:szCs w:val="24"/>
+        </w:rPr>
+      </w:pPr>
+      <w:r>
+        <w:rPr>
+          <w:b/>
+          <w:bCs/>
+          <w:sz w:val="24"/>
+          <w:szCs w:val="24"/>
+        </w:rPr>
+        <w:t>Sources Used</w:t>
+      </w:r>
+    </w:p>
+    <w:p>
+      <w:pPr>
+        <w:pStyle w:val="ListParagraph"/>
+        <w:numPr>
+          <w:ilvl w:val="0"/>
+          <w:numId w:val="19"/>
+        </w:numPr>
+        <w:rPr>
+          <w:b/>
+          <w:bCs/>
+          <w:sz w:val="24"/>
+          <w:szCs w:val="24"/>
+        </w:rPr>
+      </w:pPr>
+      <w:r>
+        <w:rPr>
+          <w:sz w:val="24"/>
+          <w:szCs w:val="24"/>
+        </w:rPr>
+        <w:t>Validation websites provided by this course.</w:t>
       </w:r>
     </w:p>
     <w:p>
@@ -3138,6 +3121,119 @@
 <file path=word/numbering.xml><?xml version="1.0" encoding="utf-8"?>
 <w:numbering xmlns:wpc="http://schemas.microsoft.com/office/word/2010/wordprocessingCanvas" xmlns:cx="http://schemas.microsoft.com/office/drawing/2014/chartex" xmlns:cx1="http://schemas.microsoft.com/office/drawing/2015/9/8/chartex" xmlns:cx2="http://schemas.microsoft.com/office/drawing/2015/10/21/chartex" xmlns:cx3="http://schemas.microsoft.com/office/drawing/2016/5/9/chartex" xmlns:cx4="http://schemas.microsoft.com/office/drawing/2016/5/10/chartex" xmlns:cx5="http://schemas.microsoft.com/office/drawing/2016/5/11/chartex" xmlns:cx6="http://schemas.microsoft.com/office/drawing/2016/5/12/chartex" xmlns:cx7="http://schemas.microsoft.com/office/drawing/2016/5/13/chartex" xmlns:cx8="http://schemas.microsoft.com/office/drawing/2016/5/14/chartex" xmlns:mc="http://schemas.openxmlformats.org/markup-compatibility/2006" xmlns:aink="http://schemas.microsoft.com/office/drawing/2016/ink" xmlns:am3d="http://schemas.microsoft.com/office/drawing/2017/model3d" xmlns:o="urn:schemas-microsoft-com:office:office" xmlns:oel="http://schemas.microsoft.com/office/2019/extlst" xmlns:r="http://schemas.openxmlformats.org/officeDocument/2006/relationships" xmlns:m="http://schemas.openxmlformats.org/officeDocument/2006/math" xmlns:v="urn:schemas-microsoft-com:vml" xmlns:wp14="http://schemas.microsoft.com/office/word/2010/wordprocessingDrawing" xmlns:wp="http://schemas.openxmlformats.org/drawingml/2006/wordprocessingDrawing" xmlns:w10="urn:schemas-microsoft-com:office:word" xmlns:w="http://schemas.openxmlformats.org/wordprocessingml/2006/main" xmlns:w14="http://schemas.microsoft.com/office/word/2010/wordml" xmlns:w15="http://schemas.microsoft.com/office/word/2012/wordml" xmlns:w16cex="http://schemas.microsoft.com/office/word/2018/wordml/cex" xmlns:w16cid="http://schemas.microsoft.com/office/word/2016/wordml/cid" xmlns:w16="http://schemas.microsoft.com/office/word/2018/wordml" xmlns:w16du="http://schemas.microsoft.com/office/word/2023/wordml/word16du" xmlns:w16sdtdh="http://schemas.microsoft.com/office/word/2020/wordml/sdtdatahash" xmlns:w16se="http://schemas.microsoft.com/office/word/2015/wordml/symex" xmlns:wpg="http://schemas.microsoft.com/office/word/2010/wordprocessingGroup" xmlns:wpi="http://schemas.microsoft.com/office/word/2010/wordprocessingInk" xmlns:wne="http://schemas.microsoft.com/office/word/2006/wordml" xmlns:wps="http://schemas.microsoft.com/office/word/2010/wordprocessingShape" mc:Ignorable="w14 w15 w16se w16cid w16 w16cex w16sdtdh w16du wp14">
   <w:abstractNum w:abstractNumId="0" w15:restartNumberingAfterBreak="0">
+    <w:nsid w:val="004E6C42"/>
+    <w:multiLevelType w:val="hybridMultilevel"/>
+    <w:tmpl w:val="F8C2E0D6"/>
+    <w:lvl w:ilvl="0" w:tplc="04090001">
+      <w:start w:val="1"/>
+      <w:numFmt w:val="bullet"/>
+      <w:lvlText w:val=""/>
+      <w:lvlJc w:val="left"/>
+      <w:pPr>
+        <w:ind w:left="720" w:hanging="360"/>
+      </w:pPr>
+      <w:rPr>
+        <w:rFonts w:ascii="Symbol" w:hAnsi="Symbol" w:hint="default"/>
+      </w:rPr>
+    </w:lvl>
+    <w:lvl w:ilvl="1" w:tplc="04090003" w:tentative="1">
+      <w:start w:val="1"/>
+      <w:numFmt w:val="bullet"/>
+      <w:lvlText w:val="o"/>
+      <w:lvlJc w:val="left"/>
+      <w:pPr>
+        <w:ind w:left="1440" w:hanging="360"/>
+      </w:pPr>
+      <w:rPr>
+        <w:rFonts w:ascii="Courier New" w:hAnsi="Courier New" w:cs="Courier New" w:hint="default"/>
+      </w:rPr>
+    </w:lvl>
+    <w:lvl w:ilvl="2" w:tplc="04090005" w:tentative="1">
+      <w:start w:val="1"/>
+      <w:numFmt w:val="bullet"/>
+      <w:lvlText w:val=""/>
+      <w:lvlJc w:val="left"/>
+      <w:pPr>
+        <w:ind w:left="2160" w:hanging="360"/>
+      </w:pPr>
+      <w:rPr>
+        <w:rFonts w:ascii="Wingdings" w:hAnsi="Wingdings" w:hint="default"/>
+      </w:rPr>
+    </w:lvl>
+    <w:lvl w:ilvl="3" w:tplc="04090001" w:tentative="1">
+      <w:start w:val="1"/>
+      <w:numFmt w:val="bullet"/>
+      <w:lvlText w:val=""/>
+      <w:lvlJc w:val="left"/>
+      <w:pPr>
+        <w:ind w:left="2880" w:hanging="360"/>
+      </w:pPr>
+      <w:rPr>
+        <w:rFonts w:ascii="Symbol" w:hAnsi="Symbol" w:hint="default"/>
+      </w:rPr>
+    </w:lvl>
+    <w:lvl w:ilvl="4" w:tplc="04090003" w:tentative="1">
+      <w:start w:val="1"/>
+      <w:numFmt w:val="bullet"/>
+      <w:lvlText w:val="o"/>
+      <w:lvlJc w:val="left"/>
+      <w:pPr>
+        <w:ind w:left="3600" w:hanging="360"/>
+      </w:pPr>
+      <w:rPr>
+        <w:rFonts w:ascii="Courier New" w:hAnsi="Courier New" w:cs="Courier New" w:hint="default"/>
+      </w:rPr>
+    </w:lvl>
+    <w:lvl w:ilvl="5" w:tplc="04090005" w:tentative="1">
+      <w:start w:val="1"/>
+      <w:numFmt w:val="bullet"/>
+      <w:lvlText w:val=""/>
+      <w:lvlJc w:val="left"/>
+      <w:pPr>
+        <w:ind w:left="4320" w:hanging="360"/>
+      </w:pPr>
+      <w:rPr>
+        <w:rFonts w:ascii="Wingdings" w:hAnsi="Wingdings" w:hint="default"/>
+      </w:rPr>
+    </w:lvl>
+    <w:lvl w:ilvl="6" w:tplc="04090001" w:tentative="1">
+      <w:start w:val="1"/>
+      <w:numFmt w:val="bullet"/>
+      <w:lvlText w:val=""/>
+      <w:lvlJc w:val="left"/>
+      <w:pPr>
+        <w:ind w:left="5040" w:hanging="360"/>
+      </w:pPr>
+      <w:rPr>
+        <w:rFonts w:ascii="Symbol" w:hAnsi="Symbol" w:hint="default"/>
+      </w:rPr>
+    </w:lvl>
+    <w:lvl w:ilvl="7" w:tplc="04090003" w:tentative="1">
+      <w:start w:val="1"/>
+      <w:numFmt w:val="bullet"/>
+      <w:lvlText w:val="o"/>
+      <w:lvlJc w:val="left"/>
+      <w:pPr>
+        <w:ind w:left="5760" w:hanging="360"/>
+      </w:pPr>
+      <w:rPr>
+        <w:rFonts w:ascii="Courier New" w:hAnsi="Courier New" w:cs="Courier New" w:hint="default"/>
+      </w:rPr>
+    </w:lvl>
+    <w:lvl w:ilvl="8" w:tplc="04090005" w:tentative="1">
+      <w:start w:val="1"/>
+      <w:numFmt w:val="bullet"/>
+      <w:lvlText w:val=""/>
+      <w:lvlJc w:val="left"/>
+      <w:pPr>
+        <w:ind w:left="6480" w:hanging="360"/>
+      </w:pPr>
+      <w:rPr>
+        <w:rFonts w:ascii="Wingdings" w:hAnsi="Wingdings" w:hint="default"/>
+      </w:rPr>
+    </w:lvl>
+  </w:abstractNum>
+  <w:abstractNum w:abstractNumId="1" w15:restartNumberingAfterBreak="0">
     <w:nsid w:val="0BCA053E"/>
     <w:multiLevelType w:val="hybridMultilevel"/>
     <w:tmpl w:val="7D1618CA"/>
@@ -3250,7 +3346,7 @@
       </w:rPr>
     </w:lvl>
   </w:abstractNum>
-  <w:abstractNum w:abstractNumId="1" w15:restartNumberingAfterBreak="0">
+  <w:abstractNum w:abstractNumId="2" w15:restartNumberingAfterBreak="0">
     <w:nsid w:val="0E73732F"/>
     <w:multiLevelType w:val="hybridMultilevel"/>
     <w:tmpl w:val="30F81A6E"/>
@@ -3363,7 +3459,7 @@
       </w:rPr>
     </w:lvl>
   </w:abstractNum>
-  <w:abstractNum w:abstractNumId="2" w15:restartNumberingAfterBreak="0">
+  <w:abstractNum w:abstractNumId="3" w15:restartNumberingAfterBreak="0">
     <w:nsid w:val="21DD427E"/>
     <w:multiLevelType w:val="hybridMultilevel"/>
     <w:tmpl w:val="1C9CF368"/>
@@ -3476,7 +3572,7 @@
       </w:rPr>
     </w:lvl>
   </w:abstractNum>
-  <w:abstractNum w:abstractNumId="3" w15:restartNumberingAfterBreak="0">
+  <w:abstractNum w:abstractNumId="4" w15:restartNumberingAfterBreak="0">
     <w:nsid w:val="289F0CA5"/>
     <w:multiLevelType w:val="multilevel"/>
     <w:tmpl w:val="B05C3390"/>
@@ -3625,7 +3721,7 @@
       </w:rPr>
     </w:lvl>
   </w:abstractNum>
-  <w:abstractNum w:abstractNumId="4" w15:restartNumberingAfterBreak="0">
+  <w:abstractNum w:abstractNumId="5" w15:restartNumberingAfterBreak="0">
     <w:nsid w:val="3E272ECF"/>
     <w:multiLevelType w:val="hybridMultilevel"/>
     <w:tmpl w:val="F5EAA0D6"/>
@@ -3738,7 +3834,7 @@
       </w:rPr>
     </w:lvl>
   </w:abstractNum>
-  <w:abstractNum w:abstractNumId="5" w15:restartNumberingAfterBreak="0">
+  <w:abstractNum w:abstractNumId="6" w15:restartNumberingAfterBreak="0">
     <w:nsid w:val="3E3A06EE"/>
     <w:multiLevelType w:val="hybridMultilevel"/>
     <w:tmpl w:val="5C685C8E"/>
@@ -3851,7 +3947,7 @@
       </w:rPr>
     </w:lvl>
   </w:abstractNum>
-  <w:abstractNum w:abstractNumId="6" w15:restartNumberingAfterBreak="0">
+  <w:abstractNum w:abstractNumId="7" w15:restartNumberingAfterBreak="0">
     <w:nsid w:val="40496F53"/>
     <w:multiLevelType w:val="hybridMultilevel"/>
     <w:tmpl w:val="B9CA1756"/>
@@ -3964,7 +4060,7 @@
       </w:rPr>
     </w:lvl>
   </w:abstractNum>
-  <w:abstractNum w:abstractNumId="7" w15:restartNumberingAfterBreak="0">
+  <w:abstractNum w:abstractNumId="8" w15:restartNumberingAfterBreak="0">
     <w:nsid w:val="46A56533"/>
     <w:multiLevelType w:val="multilevel"/>
     <w:tmpl w:val="37C256A8"/>
@@ -4113,7 +4209,7 @@
       </w:rPr>
     </w:lvl>
   </w:abstractNum>
-  <w:abstractNum w:abstractNumId="8" w15:restartNumberingAfterBreak="0">
+  <w:abstractNum w:abstractNumId="9" w15:restartNumberingAfterBreak="0">
     <w:nsid w:val="4C79076F"/>
     <w:multiLevelType w:val="hybridMultilevel"/>
     <w:tmpl w:val="9E24395A"/>
@@ -4226,7 +4322,7 @@
       </w:rPr>
     </w:lvl>
   </w:abstractNum>
-  <w:abstractNum w:abstractNumId="9" w15:restartNumberingAfterBreak="0">
+  <w:abstractNum w:abstractNumId="10" w15:restartNumberingAfterBreak="0">
     <w:nsid w:val="523327AC"/>
     <w:multiLevelType w:val="hybridMultilevel"/>
     <w:tmpl w:val="63D6810C"/>
@@ -4339,7 +4435,7 @@
       </w:rPr>
     </w:lvl>
   </w:abstractNum>
-  <w:abstractNum w:abstractNumId="10" w15:restartNumberingAfterBreak="0">
+  <w:abstractNum w:abstractNumId="11" w15:restartNumberingAfterBreak="0">
     <w:nsid w:val="5E7B5406"/>
     <w:multiLevelType w:val="multilevel"/>
     <w:tmpl w:val="49081ACC"/>
@@ -4488,7 +4584,7 @@
       </w:rPr>
     </w:lvl>
   </w:abstractNum>
-  <w:abstractNum w:abstractNumId="11" w15:restartNumberingAfterBreak="0">
+  <w:abstractNum w:abstractNumId="12" w15:restartNumberingAfterBreak="0">
     <w:nsid w:val="620B18F2"/>
     <w:multiLevelType w:val="hybridMultilevel"/>
     <w:tmpl w:val="51C2D6F2"/>
@@ -4601,7 +4697,7 @@
       </w:rPr>
     </w:lvl>
   </w:abstractNum>
-  <w:abstractNum w:abstractNumId="12" w15:restartNumberingAfterBreak="0">
+  <w:abstractNum w:abstractNumId="13" w15:restartNumberingAfterBreak="0">
     <w:nsid w:val="62BB6B6E"/>
     <w:multiLevelType w:val="hybridMultilevel"/>
     <w:tmpl w:val="5BF2D010"/>
@@ -4714,7 +4810,7 @@
       </w:rPr>
     </w:lvl>
   </w:abstractNum>
-  <w:abstractNum w:abstractNumId="13" w15:restartNumberingAfterBreak="0">
+  <w:abstractNum w:abstractNumId="14" w15:restartNumberingAfterBreak="0">
     <w:nsid w:val="6AA87DCF"/>
     <w:multiLevelType w:val="hybridMultilevel"/>
     <w:tmpl w:val="DD326668"/>
@@ -4827,7 +4923,7 @@
       </w:rPr>
     </w:lvl>
   </w:abstractNum>
-  <w:abstractNum w:abstractNumId="14" w15:restartNumberingAfterBreak="0">
+  <w:abstractNum w:abstractNumId="15" w15:restartNumberingAfterBreak="0">
     <w:nsid w:val="6D5A59F5"/>
     <w:multiLevelType w:val="hybridMultilevel"/>
     <w:tmpl w:val="96584302"/>
@@ -4940,7 +5036,7 @@
       </w:rPr>
     </w:lvl>
   </w:abstractNum>
-  <w:abstractNum w:abstractNumId="15" w15:restartNumberingAfterBreak="0">
+  <w:abstractNum w:abstractNumId="16" w15:restartNumberingAfterBreak="0">
     <w:nsid w:val="76B67A47"/>
     <w:multiLevelType w:val="hybridMultilevel"/>
     <w:tmpl w:val="E09EA9D0"/>
@@ -5053,10 +5149,10 @@
       </w:rPr>
     </w:lvl>
   </w:abstractNum>
-  <w:abstractNum w:abstractNumId="16" w15:restartNumberingAfterBreak="0">
+  <w:abstractNum w:abstractNumId="17" w15:restartNumberingAfterBreak="0">
     <w:nsid w:val="7BE7238A"/>
     <w:multiLevelType w:val="hybridMultilevel"/>
-    <w:tmpl w:val="23F62174"/>
+    <w:tmpl w:val="50683A88"/>
     <w:lvl w:ilvl="0" w:tplc="04090001">
       <w:start w:val="1"/>
       <w:numFmt w:val="bullet"/>
@@ -5166,7 +5262,7 @@
       </w:rPr>
     </w:lvl>
   </w:abstractNum>
-  <w:abstractNum w:abstractNumId="17" w15:restartNumberingAfterBreak="0">
+  <w:abstractNum w:abstractNumId="18" w15:restartNumberingAfterBreak="0">
     <w:nsid w:val="7D334EC2"/>
     <w:multiLevelType w:val="hybridMultilevel"/>
     <w:tmpl w:val="69D6942E"/>
@@ -5280,58 +5376,61 @@
     </w:lvl>
   </w:abstractNum>
   <w:num w:numId="1" w16cid:durableId="1099450017">
+    <w:abstractNumId w:val="4"/>
+  </w:num>
+  <w:num w:numId="2" w16cid:durableId="558325527">
+    <w:abstractNumId w:val="11"/>
+  </w:num>
+  <w:num w:numId="3" w16cid:durableId="1850752713">
+    <w:abstractNumId w:val="8"/>
+  </w:num>
+  <w:num w:numId="4" w16cid:durableId="213589399">
+    <w:abstractNumId w:val="13"/>
+  </w:num>
+  <w:num w:numId="5" w16cid:durableId="907230864">
+    <w:abstractNumId w:val="14"/>
+  </w:num>
+  <w:num w:numId="6" w16cid:durableId="2062122492">
+    <w:abstractNumId w:val="18"/>
+  </w:num>
+  <w:num w:numId="7" w16cid:durableId="1028678853">
     <w:abstractNumId w:val="3"/>
   </w:num>
-  <w:num w:numId="2" w16cid:durableId="558325527">
+  <w:num w:numId="8" w16cid:durableId="1835874939">
+    <w:abstractNumId w:val="5"/>
+  </w:num>
+  <w:num w:numId="9" w16cid:durableId="1375814609">
+    <w:abstractNumId w:val="12"/>
+  </w:num>
+  <w:num w:numId="10" w16cid:durableId="2015568529">
+    <w:abstractNumId w:val="9"/>
+  </w:num>
+  <w:num w:numId="11" w16cid:durableId="180046163">
+    <w:abstractNumId w:val="6"/>
+  </w:num>
+  <w:num w:numId="12" w16cid:durableId="232593824">
+    <w:abstractNumId w:val="7"/>
+  </w:num>
+  <w:num w:numId="13" w16cid:durableId="815299137">
+    <w:abstractNumId w:val="15"/>
+  </w:num>
+  <w:num w:numId="14" w16cid:durableId="980117342">
     <w:abstractNumId w:val="10"/>
   </w:num>
-  <w:num w:numId="3" w16cid:durableId="1850752713">
-    <w:abstractNumId w:val="7"/>
+  <w:num w:numId="15" w16cid:durableId="950353917">
+    <w:abstractNumId w:val="1"/>
   </w:num>
-  <w:num w:numId="4" w16cid:durableId="213589399">
-    <w:abstractNumId w:val="12"/>
+  <w:num w:numId="16" w16cid:durableId="1250390407">
+    <w:abstractNumId w:val="2"/>
   </w:num>
-  <w:num w:numId="5" w16cid:durableId="907230864">
-    <w:abstractNumId w:val="13"/>
+  <w:num w:numId="17" w16cid:durableId="1012800259">
+    <w:abstractNumId w:val="16"/>
   </w:num>
-  <w:num w:numId="6" w16cid:durableId="2062122492">
+  <w:num w:numId="18" w16cid:durableId="446583392">
     <w:abstractNumId w:val="17"/>
   </w:num>
-  <w:num w:numId="7" w16cid:durableId="1028678853">
-    <w:abstractNumId w:val="2"/>
-  </w:num>
-  <w:num w:numId="8" w16cid:durableId="1835874939">
-    <w:abstractNumId w:val="4"/>
-  </w:num>
-  <w:num w:numId="9" w16cid:durableId="1375814609">
-    <w:abstractNumId w:val="11"/>
-  </w:num>
-  <w:num w:numId="10" w16cid:durableId="2015568529">
-    <w:abstractNumId w:val="8"/>
-  </w:num>
-  <w:num w:numId="11" w16cid:durableId="180046163">
-    <w:abstractNumId w:val="5"/>
-  </w:num>
-  <w:num w:numId="12" w16cid:durableId="232593824">
-    <w:abstractNumId w:val="6"/>
-  </w:num>
-  <w:num w:numId="13" w16cid:durableId="815299137">
-    <w:abstractNumId w:val="14"/>
-  </w:num>
-  <w:num w:numId="14" w16cid:durableId="980117342">
-    <w:abstractNumId w:val="9"/>
-  </w:num>
-  <w:num w:numId="15" w16cid:durableId="950353917">
+  <w:num w:numId="19" w16cid:durableId="398407416">
     <w:abstractNumId w:val="0"/>
-  </w:num>
-  <w:num w:numId="16" w16cid:durableId="1250390407">
-    <w:abstractNumId w:val="1"/>
-  </w:num>
-  <w:num w:numId="17" w16cid:durableId="1012800259">
-    <w:abstractNumId w:val="15"/>
-  </w:num>
-  <w:num w:numId="18" w16cid:durableId="446583392">
-    <w:abstractNumId w:val="16"/>
   </w:num>
 </w:numbering>
 </file>
@@ -5736,7 +5835,7 @@
   <w:style w:type="paragraph" w:default="1" w:styleId="Normal">
     <w:name w:val="Normal"/>
     <w:qFormat/>
-    <w:rsid w:val="0046253B"/>
+    <w:rsid w:val="00740C5B"/>
   </w:style>
   <w:style w:type="character" w:default="1" w:styleId="DefaultParagraphFont">
     <w:name w:val="Default Paragraph Font"/>

</xml_diff>

<commit_message>
Fixed small spacing issue in spirit of cleaner code format
</commit_message>
<xml_diff>
--- a/Project Journal.docx
+++ b/Project Journal.docx
@@ -70,7 +70,25 @@
             <w:sz w:val="24"/>
             <w:szCs w:val="24"/>
           </w:rPr>
-          <w:t>Link to Git Repo</w:t>
+          <w:t xml:space="preserve">Link to </w:t>
+        </w:r>
+        <w:proofErr w:type="spellStart"/>
+        <w:r>
+          <w:rPr>
+            <w:rStyle w:val="Hyperlink"/>
+            <w:sz w:val="24"/>
+            <w:szCs w:val="24"/>
+          </w:rPr>
+          <w:t>Git</w:t>
+        </w:r>
+        <w:proofErr w:type="spellEnd"/>
+        <w:r>
+          <w:rPr>
+            <w:rStyle w:val="Hyperlink"/>
+            <w:sz w:val="24"/>
+            <w:szCs w:val="24"/>
+          </w:rPr>
+          <w:t xml:space="preserve"> Repo</w:t>
         </w:r>
       </w:hyperlink>
     </w:p>
@@ -618,8 +636,17 @@
           <w:sz w:val="24"/>
           <w:szCs w:val="24"/>
         </w:rPr>
-        <w:t>Trying to center the navbar instead of having it on the right like it was in the homeworks</w:t>
-      </w:r>
+        <w:t xml:space="preserve">Trying to center the navbar instead of having it on the right like it was in the </w:t>
+      </w:r>
+      <w:proofErr w:type="spellStart"/>
+      <w:r>
+        <w:rPr>
+          <w:sz w:val="24"/>
+          <w:szCs w:val="24"/>
+        </w:rPr>
+        <w:t>homeworks</w:t>
+      </w:r>
+      <w:proofErr w:type="spellEnd"/>
     </w:p>
     <w:p>
       <w:pPr>
@@ -968,7 +995,23 @@
           <w:sz w:val="24"/>
           <w:szCs w:val="24"/>
         </w:rPr>
-        <w:t>Added the Projects section with working link to git repo of timer program</w:t>
+        <w:t xml:space="preserve">Added the Projects section with working link to </w:t>
+      </w:r>
+      <w:proofErr w:type="spellStart"/>
+      <w:r>
+        <w:rPr>
+          <w:sz w:val="24"/>
+          <w:szCs w:val="24"/>
+        </w:rPr>
+        <w:t>git</w:t>
+      </w:r>
+      <w:proofErr w:type="spellEnd"/>
+      <w:r>
+        <w:rPr>
+          <w:sz w:val="24"/>
+          <w:szCs w:val="24"/>
+        </w:rPr>
+        <w:t xml:space="preserve"> repo of timer program</w:t>
       </w:r>
     </w:p>
     <w:p>
@@ -1036,7 +1079,23 @@
           <w:sz w:val="24"/>
           <w:szCs w:val="24"/>
         </w:rPr>
-        <w:t>The resume pdf wasn’t very readable when I initially used &lt;embed&gt; to get it into the popup, the zoom was initially set to 34% for some reason whenever I clicked on it.</w:t>
+        <w:t xml:space="preserve">The resume pdf </w:t>
+      </w:r>
+      <w:proofErr w:type="gramStart"/>
+      <w:r>
+        <w:rPr>
+          <w:sz w:val="24"/>
+          <w:szCs w:val="24"/>
+        </w:rPr>
+        <w:t>wasn’t</w:t>
+      </w:r>
+      <w:proofErr w:type="gramEnd"/>
+      <w:r>
+        <w:rPr>
+          <w:sz w:val="24"/>
+          <w:szCs w:val="24"/>
+        </w:rPr>
+        <w:t xml:space="preserve"> very readable when I initially used &lt;embed&gt; to get it into the popup, the zoom was initially set to 34% for some reason whenever I clicked on it.</w:t>
       </w:r>
     </w:p>
     <w:p>
@@ -1065,7 +1124,23 @@
           <w:sz w:val="24"/>
           <w:szCs w:val="24"/>
         </w:rPr>
-        <w:t xml:space="preserve"> I switched to &lt;iframe&gt; which made the popup come up at 100% instead.</w:t>
+        <w:t xml:space="preserve"> I switched to &lt;</w:t>
+      </w:r>
+      <w:proofErr w:type="spellStart"/>
+      <w:r>
+        <w:rPr>
+          <w:sz w:val="24"/>
+          <w:szCs w:val="24"/>
+        </w:rPr>
+        <w:t>iframe</w:t>
+      </w:r>
+      <w:proofErr w:type="spellEnd"/>
+      <w:r>
+        <w:rPr>
+          <w:sz w:val="24"/>
+          <w:szCs w:val="24"/>
+        </w:rPr>
+        <w:t>&gt; which made the popup come up at 100% instead.</w:t>
       </w:r>
     </w:p>
     <w:p>
@@ -1094,7 +1169,23 @@
           <w:sz w:val="24"/>
           <w:szCs w:val="24"/>
         </w:rPr>
-        <w:t>The close ‘x’ button was in a bad place, it was right on top on the three vertical dots in the top right corner of the popup</w:t>
+        <w:t xml:space="preserve">The close ‘x’ button was in a bad </w:t>
+      </w:r>
+      <w:proofErr w:type="gramStart"/>
+      <w:r>
+        <w:rPr>
+          <w:sz w:val="24"/>
+          <w:szCs w:val="24"/>
+        </w:rPr>
+        <w:t>place,</w:t>
+      </w:r>
+      <w:proofErr w:type="gramEnd"/>
+      <w:r>
+        <w:rPr>
+          <w:sz w:val="24"/>
+          <w:szCs w:val="24"/>
+        </w:rPr>
+        <w:t xml:space="preserve"> it was right on top on the three vertical dots in the top right corner of the popup</w:t>
       </w:r>
     </w:p>
     <w:p>
@@ -1123,7 +1214,31 @@
           <w:sz w:val="24"/>
           <w:szCs w:val="24"/>
         </w:rPr>
-        <w:t xml:space="preserve"> I created a header section for the popup window and just put the close button in there so it wouldn’t overlap with any other buttons inherit to the &lt;ifram</w:t>
+        <w:t xml:space="preserve"> I created a header section for the popup window and just put the close button in there so it </w:t>
+      </w:r>
+      <w:proofErr w:type="gramStart"/>
+      <w:r>
+        <w:rPr>
+          <w:sz w:val="24"/>
+          <w:szCs w:val="24"/>
+        </w:rPr>
+        <w:t>wouldn’t</w:t>
+      </w:r>
+      <w:proofErr w:type="gramEnd"/>
+      <w:r>
+        <w:rPr>
+          <w:sz w:val="24"/>
+          <w:szCs w:val="24"/>
+        </w:rPr>
+        <w:t xml:space="preserve"> overlap with any other buttons inherit to the &lt;</w:t>
+      </w:r>
+      <w:proofErr w:type="spellStart"/>
+      <w:r>
+        <w:rPr>
+          <w:sz w:val="24"/>
+          <w:szCs w:val="24"/>
+        </w:rPr>
+        <w:t>ifram</w:t>
       </w:r>
       <w:r>
         <w:rPr>
@@ -1132,6 +1247,7 @@
         </w:rPr>
         <w:t>e</w:t>
       </w:r>
+      <w:proofErr w:type="spellEnd"/>
       <w:r>
         <w:rPr>
           <w:sz w:val="24"/>
@@ -1245,7 +1361,23 @@
           <w:sz w:val="24"/>
           <w:szCs w:val="24"/>
         </w:rPr>
-        <w:t>Previous home work assignments, specifically homework 4</w:t>
+        <w:t xml:space="preserve">Previous </w:t>
+      </w:r>
+      <w:proofErr w:type="spellStart"/>
+      <w:r>
+        <w:rPr>
+          <w:sz w:val="24"/>
+          <w:szCs w:val="24"/>
+        </w:rPr>
+        <w:t>home work</w:t>
+      </w:r>
+      <w:proofErr w:type="spellEnd"/>
+      <w:r>
+        <w:rPr>
+          <w:sz w:val="24"/>
+          <w:szCs w:val="24"/>
+        </w:rPr>
+        <w:t xml:space="preserve"> assignments, specifically homework 4</w:t>
       </w:r>
     </w:p>
     <w:p>
@@ -1490,7 +1622,23 @@
           <w:sz w:val="24"/>
           <w:szCs w:val="24"/>
         </w:rPr>
-        <w:t xml:space="preserve"> Finally found and deleted a rogue form section in the css file that was dictating the max-width</w:t>
+        <w:t xml:space="preserve"> Finally found and deleted a rogue form section in the </w:t>
+      </w:r>
+      <w:proofErr w:type="spellStart"/>
+      <w:r>
+        <w:rPr>
+          <w:sz w:val="24"/>
+          <w:szCs w:val="24"/>
+        </w:rPr>
+        <w:t>css</w:t>
+      </w:r>
+      <w:proofErr w:type="spellEnd"/>
+      <w:r>
+        <w:rPr>
+          <w:sz w:val="24"/>
+          <w:szCs w:val="24"/>
+        </w:rPr>
+        <w:t xml:space="preserve"> file that was dictating the max-width</w:t>
       </w:r>
     </w:p>
     <w:p>
@@ -1545,6 +1693,1778 @@
         </w:rPr>
       </w:pPr>
       <w:hyperlink r:id="rId10" w:history="1">
+        <w:r>
+          <w:rPr>
+            <w:rStyle w:val="Hyperlink"/>
+            <w:sz w:val="24"/>
+            <w:szCs w:val="24"/>
+          </w:rPr>
+          <w:t>https://css-trick</w:t>
+        </w:r>
+        <w:r>
+          <w:rPr>
+            <w:rStyle w:val="Hyperlink"/>
+            <w:sz w:val="24"/>
+            <w:szCs w:val="24"/>
+          </w:rPr>
+          <w:t>s</w:t>
+        </w:r>
+        <w:r>
+          <w:rPr>
+            <w:rStyle w:val="Hyperlink"/>
+            <w:sz w:val="24"/>
+            <w:szCs w:val="24"/>
+          </w:rPr>
+          <w:t>.com/</w:t>
+        </w:r>
+      </w:hyperlink>
+    </w:p>
+    <w:p>
+      <w:pPr>
+        <w:pStyle w:val="ListParagraph"/>
+        <w:numPr>
+          <w:ilvl w:val="0"/>
+          <w:numId w:val="10"/>
+        </w:numPr>
+        <w:rPr>
+          <w:sz w:val="24"/>
+          <w:szCs w:val="24"/>
+        </w:rPr>
+      </w:pPr>
+      <w:r>
+        <w:rPr>
+          <w:sz w:val="24"/>
+          <w:szCs w:val="24"/>
+        </w:rPr>
+        <w:t>W3schools.com</w:t>
+      </w:r>
+    </w:p>
+    <w:p>
+      <w:pPr>
+        <w:rPr>
+          <w:b/>
+          <w:bCs/>
+          <w:sz w:val="24"/>
+          <w:szCs w:val="24"/>
+        </w:rPr>
+      </w:pPr>
+    </w:p>
+    <w:p>
+      <w:pPr>
+        <w:rPr>
+          <w:b/>
+          <w:bCs/>
+          <w:sz w:val="24"/>
+          <w:szCs w:val="24"/>
+        </w:rPr>
+      </w:pPr>
+      <w:r>
+        <w:rPr>
+          <w:b/>
+          <w:bCs/>
+          <w:sz w:val="24"/>
+          <w:szCs w:val="24"/>
+        </w:rPr>
+        <w:t xml:space="preserve">Session </w:t>
+      </w:r>
+      <w:r>
+        <w:rPr>
+          <w:b/>
+          <w:bCs/>
+          <w:sz w:val="24"/>
+          <w:szCs w:val="24"/>
+        </w:rPr>
+        <w:t>6</w:t>
+      </w:r>
+      <w:r>
+        <w:rPr>
+          <w:b/>
+          <w:bCs/>
+          <w:sz w:val="24"/>
+          <w:szCs w:val="24"/>
+        </w:rPr>
+        <w:t xml:space="preserve">: </w:t>
+      </w:r>
+    </w:p>
+    <w:p>
+      <w:pPr>
+        <w:rPr>
+          <w:b/>
+          <w:bCs/>
+          <w:sz w:val="24"/>
+          <w:szCs w:val="24"/>
+        </w:rPr>
+      </w:pPr>
+      <w:r>
+        <w:rPr>
+          <w:b/>
+          <w:bCs/>
+          <w:sz w:val="24"/>
+          <w:szCs w:val="24"/>
+        </w:rPr>
+        <w:t xml:space="preserve">Date: </w:t>
+      </w:r>
+      <w:r>
+        <w:rPr>
+          <w:b/>
+          <w:bCs/>
+          <w:sz w:val="24"/>
+          <w:szCs w:val="24"/>
+        </w:rPr>
+        <w:t>12/4/2024</w:t>
+      </w:r>
+    </w:p>
+    <w:p>
+      <w:pPr>
+        <w:rPr>
+          <w:b/>
+          <w:bCs/>
+          <w:sz w:val="24"/>
+          <w:szCs w:val="24"/>
+        </w:rPr>
+      </w:pPr>
+      <w:r>
+        <w:rPr>
+          <w:b/>
+          <w:bCs/>
+          <w:sz w:val="24"/>
+          <w:szCs w:val="24"/>
+        </w:rPr>
+        <w:t>What I Did</w:t>
+      </w:r>
+    </w:p>
+    <w:p>
+      <w:pPr>
+        <w:pStyle w:val="ListParagraph"/>
+        <w:numPr>
+          <w:ilvl w:val="0"/>
+          <w:numId w:val="11"/>
+        </w:numPr>
+        <w:rPr>
+          <w:b/>
+          <w:bCs/>
+          <w:sz w:val="24"/>
+          <w:szCs w:val="24"/>
+        </w:rPr>
+      </w:pPr>
+      <w:r>
+        <w:rPr>
+          <w:sz w:val="24"/>
+          <w:szCs w:val="24"/>
+        </w:rPr>
+        <w:t>Changed the name of portfolio.html to index.html</w:t>
+      </w:r>
+    </w:p>
+    <w:p>
+      <w:pPr>
+        <w:pStyle w:val="ListParagraph"/>
+        <w:numPr>
+          <w:ilvl w:val="0"/>
+          <w:numId w:val="11"/>
+        </w:numPr>
+        <w:rPr>
+          <w:b/>
+          <w:bCs/>
+          <w:sz w:val="24"/>
+          <w:szCs w:val="24"/>
+        </w:rPr>
+      </w:pPr>
+      <w:r>
+        <w:rPr>
+          <w:sz w:val="24"/>
+          <w:szCs w:val="24"/>
+        </w:rPr>
+        <w:t>Changed the name of the repo</w:t>
+      </w:r>
+    </w:p>
+    <w:p>
+      <w:pPr>
+        <w:rPr>
+          <w:b/>
+          <w:bCs/>
+          <w:sz w:val="24"/>
+          <w:szCs w:val="24"/>
+        </w:rPr>
+      </w:pPr>
+      <w:r>
+        <w:rPr>
+          <w:b/>
+          <w:bCs/>
+          <w:sz w:val="24"/>
+          <w:szCs w:val="24"/>
+        </w:rPr>
+        <w:t>Issues &amp; Solutions:</w:t>
+      </w:r>
+    </w:p>
+    <w:p>
+      <w:pPr>
+        <w:pStyle w:val="ListParagraph"/>
+        <w:numPr>
+          <w:ilvl w:val="0"/>
+          <w:numId w:val="11"/>
+        </w:numPr>
+        <w:rPr>
+          <w:b/>
+          <w:bCs/>
+          <w:sz w:val="24"/>
+          <w:szCs w:val="24"/>
+        </w:rPr>
+      </w:pPr>
+      <w:r>
+        <w:rPr>
+          <w:b/>
+          <w:bCs/>
+          <w:sz w:val="24"/>
+          <w:szCs w:val="24"/>
+        </w:rPr>
+        <w:t xml:space="preserve">Problem: </w:t>
+      </w:r>
+      <w:r>
+        <w:rPr>
+          <w:sz w:val="24"/>
+          <w:szCs w:val="24"/>
+        </w:rPr>
+        <w:t xml:space="preserve">Webpage </w:t>
+      </w:r>
+      <w:proofErr w:type="gramStart"/>
+      <w:r>
+        <w:rPr>
+          <w:sz w:val="24"/>
+          <w:szCs w:val="24"/>
+        </w:rPr>
+        <w:t>wasn’t</w:t>
+      </w:r>
+      <w:proofErr w:type="gramEnd"/>
+      <w:r>
+        <w:rPr>
+          <w:sz w:val="24"/>
+          <w:szCs w:val="24"/>
+        </w:rPr>
+        <w:t xml:space="preserve"> working</w:t>
+      </w:r>
+    </w:p>
+    <w:p>
+      <w:pPr>
+        <w:pStyle w:val="ListParagraph"/>
+        <w:numPr>
+          <w:ilvl w:val="0"/>
+          <w:numId w:val="11"/>
+        </w:numPr>
+        <w:rPr>
+          <w:b/>
+          <w:bCs/>
+          <w:sz w:val="24"/>
+          <w:szCs w:val="24"/>
+        </w:rPr>
+      </w:pPr>
+      <w:r>
+        <w:rPr>
+          <w:b/>
+          <w:bCs/>
+          <w:sz w:val="24"/>
+          <w:szCs w:val="24"/>
+        </w:rPr>
+        <w:t xml:space="preserve">Solution: </w:t>
+      </w:r>
+      <w:r>
+        <w:rPr>
+          <w:sz w:val="24"/>
+          <w:szCs w:val="24"/>
+        </w:rPr>
+        <w:t>Had to make sure the landing page html was titled “index.html” and that the format was correct for the repo name</w:t>
+      </w:r>
+    </w:p>
+    <w:p>
+      <w:pPr>
+        <w:rPr>
+          <w:b/>
+          <w:bCs/>
+          <w:sz w:val="24"/>
+          <w:szCs w:val="24"/>
+        </w:rPr>
+      </w:pPr>
+      <w:r>
+        <w:rPr>
+          <w:b/>
+          <w:bCs/>
+          <w:sz w:val="24"/>
+          <w:szCs w:val="24"/>
+        </w:rPr>
+        <w:t>Sources Used</w:t>
+      </w:r>
+    </w:p>
+    <w:p>
+      <w:pPr>
+        <w:pStyle w:val="ListParagraph"/>
+        <w:numPr>
+          <w:ilvl w:val="0"/>
+          <w:numId w:val="12"/>
+        </w:numPr>
+        <w:rPr>
+          <w:b/>
+          <w:bCs/>
+          <w:sz w:val="24"/>
+          <w:szCs w:val="24"/>
+        </w:rPr>
+      </w:pPr>
+      <w:r>
+        <w:rPr>
+          <w:sz w:val="24"/>
+          <w:szCs w:val="24"/>
+        </w:rPr>
+        <w:t>Project guidelines</w:t>
+      </w:r>
+    </w:p>
+    <w:p>
+      <w:pPr>
+        <w:rPr>
+          <w:b/>
+          <w:bCs/>
+          <w:sz w:val="24"/>
+          <w:szCs w:val="24"/>
+        </w:rPr>
+      </w:pPr>
+    </w:p>
+    <w:p>
+      <w:pPr>
+        <w:rPr>
+          <w:b/>
+          <w:bCs/>
+          <w:sz w:val="24"/>
+          <w:szCs w:val="24"/>
+        </w:rPr>
+      </w:pPr>
+      <w:r>
+        <w:rPr>
+          <w:b/>
+          <w:bCs/>
+          <w:sz w:val="24"/>
+          <w:szCs w:val="24"/>
+        </w:rPr>
+        <w:t xml:space="preserve">Session </w:t>
+      </w:r>
+      <w:r>
+        <w:rPr>
+          <w:b/>
+          <w:bCs/>
+          <w:sz w:val="24"/>
+          <w:szCs w:val="24"/>
+        </w:rPr>
+        <w:t>7</w:t>
+      </w:r>
+      <w:r>
+        <w:rPr>
+          <w:b/>
+          <w:bCs/>
+          <w:sz w:val="24"/>
+          <w:szCs w:val="24"/>
+        </w:rPr>
+        <w:t xml:space="preserve">: </w:t>
+      </w:r>
+    </w:p>
+    <w:p>
+      <w:pPr>
+        <w:rPr>
+          <w:b/>
+          <w:bCs/>
+          <w:sz w:val="24"/>
+          <w:szCs w:val="24"/>
+        </w:rPr>
+      </w:pPr>
+      <w:r>
+        <w:rPr>
+          <w:b/>
+          <w:bCs/>
+          <w:sz w:val="24"/>
+          <w:szCs w:val="24"/>
+        </w:rPr>
+        <w:t xml:space="preserve">Date: </w:t>
+      </w:r>
+      <w:r>
+        <w:rPr>
+          <w:b/>
+          <w:bCs/>
+          <w:sz w:val="24"/>
+          <w:szCs w:val="24"/>
+        </w:rPr>
+        <w:t>12/4/2024</w:t>
+      </w:r>
+    </w:p>
+    <w:p>
+      <w:pPr>
+        <w:rPr>
+          <w:b/>
+          <w:bCs/>
+          <w:sz w:val="24"/>
+          <w:szCs w:val="24"/>
+        </w:rPr>
+      </w:pPr>
+      <w:r>
+        <w:rPr>
+          <w:b/>
+          <w:bCs/>
+          <w:sz w:val="24"/>
+          <w:szCs w:val="24"/>
+        </w:rPr>
+        <w:t>What I Did</w:t>
+      </w:r>
+    </w:p>
+    <w:p>
+      <w:pPr>
+        <w:pStyle w:val="ListParagraph"/>
+        <w:numPr>
+          <w:ilvl w:val="0"/>
+          <w:numId w:val="12"/>
+        </w:numPr>
+        <w:rPr>
+          <w:b/>
+          <w:bCs/>
+          <w:sz w:val="24"/>
+          <w:szCs w:val="24"/>
+        </w:rPr>
+      </w:pPr>
+      <w:r>
+        <w:rPr>
+          <w:sz w:val="24"/>
+          <w:szCs w:val="24"/>
+        </w:rPr>
+        <w:t>Changed the name of the repo again</w:t>
+      </w:r>
+    </w:p>
+    <w:p>
+      <w:pPr>
+        <w:pStyle w:val="ListParagraph"/>
+        <w:numPr>
+          <w:ilvl w:val="0"/>
+          <w:numId w:val="12"/>
+        </w:numPr>
+        <w:rPr>
+          <w:b/>
+          <w:bCs/>
+          <w:sz w:val="24"/>
+          <w:szCs w:val="24"/>
+        </w:rPr>
+      </w:pPr>
+      <w:r>
+        <w:rPr>
+          <w:sz w:val="24"/>
+          <w:szCs w:val="24"/>
+        </w:rPr>
+        <w:t>Changed how the image files were called in the html</w:t>
+      </w:r>
+    </w:p>
+    <w:p>
+      <w:pPr>
+        <w:rPr>
+          <w:b/>
+          <w:bCs/>
+          <w:sz w:val="24"/>
+          <w:szCs w:val="24"/>
+        </w:rPr>
+      </w:pPr>
+      <w:r>
+        <w:rPr>
+          <w:b/>
+          <w:bCs/>
+          <w:sz w:val="24"/>
+          <w:szCs w:val="24"/>
+        </w:rPr>
+        <w:lastRenderedPageBreak/>
+        <w:t>Issues &amp; Solutions:</w:t>
+      </w:r>
+    </w:p>
+    <w:p>
+      <w:pPr>
+        <w:pStyle w:val="ListParagraph"/>
+        <w:numPr>
+          <w:ilvl w:val="0"/>
+          <w:numId w:val="13"/>
+        </w:numPr>
+        <w:rPr>
+          <w:b/>
+          <w:bCs/>
+          <w:sz w:val="24"/>
+          <w:szCs w:val="24"/>
+        </w:rPr>
+      </w:pPr>
+      <w:r>
+        <w:rPr>
+          <w:b/>
+          <w:bCs/>
+          <w:sz w:val="24"/>
+          <w:szCs w:val="24"/>
+        </w:rPr>
+        <w:t xml:space="preserve">Problem: </w:t>
+      </w:r>
+      <w:r>
+        <w:rPr>
+          <w:sz w:val="24"/>
+          <w:szCs w:val="24"/>
+        </w:rPr>
+        <w:t xml:space="preserve">The webpage </w:t>
+      </w:r>
+      <w:proofErr w:type="spellStart"/>
+      <w:r>
+        <w:rPr>
+          <w:sz w:val="24"/>
+          <w:szCs w:val="24"/>
+        </w:rPr>
+        <w:t>url</w:t>
+      </w:r>
+      <w:proofErr w:type="spellEnd"/>
+      <w:r>
+        <w:rPr>
+          <w:sz w:val="24"/>
+          <w:szCs w:val="24"/>
+        </w:rPr>
+        <w:t xml:space="preserve"> </w:t>
+      </w:r>
+      <w:proofErr w:type="gramStart"/>
+      <w:r>
+        <w:rPr>
+          <w:sz w:val="24"/>
+          <w:szCs w:val="24"/>
+        </w:rPr>
+        <w:t>didn’t</w:t>
+      </w:r>
+      <w:proofErr w:type="gramEnd"/>
+      <w:r>
+        <w:rPr>
+          <w:sz w:val="24"/>
+          <w:szCs w:val="24"/>
+        </w:rPr>
+        <w:t xml:space="preserve"> look right, my username had to be spelled out twice</w:t>
+      </w:r>
+    </w:p>
+    <w:p>
+      <w:pPr>
+        <w:pStyle w:val="ListParagraph"/>
+        <w:numPr>
+          <w:ilvl w:val="0"/>
+          <w:numId w:val="13"/>
+        </w:numPr>
+        <w:rPr>
+          <w:b/>
+          <w:bCs/>
+          <w:sz w:val="24"/>
+          <w:szCs w:val="24"/>
+        </w:rPr>
+      </w:pPr>
+      <w:r>
+        <w:rPr>
+          <w:b/>
+          <w:bCs/>
+          <w:sz w:val="24"/>
+          <w:szCs w:val="24"/>
+        </w:rPr>
+        <w:t xml:space="preserve">Solution: </w:t>
+      </w:r>
+      <w:r>
+        <w:rPr>
+          <w:sz w:val="24"/>
+          <w:szCs w:val="24"/>
+        </w:rPr>
+        <w:t xml:space="preserve">I </w:t>
+      </w:r>
+      <w:proofErr w:type="gramStart"/>
+      <w:r>
+        <w:rPr>
+          <w:sz w:val="24"/>
+          <w:szCs w:val="24"/>
+        </w:rPr>
+        <w:t>hadn’t</w:t>
+      </w:r>
+      <w:proofErr w:type="gramEnd"/>
+      <w:r>
+        <w:rPr>
+          <w:sz w:val="24"/>
+          <w:szCs w:val="24"/>
+        </w:rPr>
+        <w:t xml:space="preserve"> named the repo exactly as my username on git so once I made that change the </w:t>
+      </w:r>
+      <w:proofErr w:type="spellStart"/>
+      <w:r>
+        <w:rPr>
+          <w:sz w:val="24"/>
+          <w:szCs w:val="24"/>
+        </w:rPr>
+        <w:t>url</w:t>
+      </w:r>
+      <w:proofErr w:type="spellEnd"/>
+      <w:r>
+        <w:rPr>
+          <w:sz w:val="24"/>
+          <w:szCs w:val="24"/>
+        </w:rPr>
+        <w:t xml:space="preserve"> worked as expected</w:t>
+      </w:r>
+    </w:p>
+    <w:p>
+      <w:pPr>
+        <w:pStyle w:val="ListParagraph"/>
+        <w:numPr>
+          <w:ilvl w:val="0"/>
+          <w:numId w:val="13"/>
+        </w:numPr>
+        <w:rPr>
+          <w:b/>
+          <w:bCs/>
+          <w:sz w:val="24"/>
+          <w:szCs w:val="24"/>
+        </w:rPr>
+      </w:pPr>
+      <w:r>
+        <w:rPr>
+          <w:b/>
+          <w:bCs/>
+          <w:sz w:val="24"/>
+          <w:szCs w:val="24"/>
+        </w:rPr>
+        <w:t xml:space="preserve">Problem: </w:t>
+      </w:r>
+      <w:r>
+        <w:rPr>
+          <w:sz w:val="24"/>
+          <w:szCs w:val="24"/>
+        </w:rPr>
+        <w:t xml:space="preserve"> The images that were working when I previewed webpages using my IDE, were no longer showing up now that the webpage was live.</w:t>
+      </w:r>
+    </w:p>
+    <w:p>
+      <w:pPr>
+        <w:pStyle w:val="ListParagraph"/>
+        <w:numPr>
+          <w:ilvl w:val="0"/>
+          <w:numId w:val="13"/>
+        </w:numPr>
+        <w:rPr>
+          <w:b/>
+          <w:bCs/>
+          <w:sz w:val="24"/>
+          <w:szCs w:val="24"/>
+        </w:rPr>
+      </w:pPr>
+      <w:r>
+        <w:rPr>
+          <w:b/>
+          <w:bCs/>
+          <w:sz w:val="24"/>
+          <w:szCs w:val="24"/>
+        </w:rPr>
+        <w:t>Solution:</w:t>
+      </w:r>
+      <w:r>
+        <w:rPr>
+          <w:sz w:val="24"/>
+          <w:szCs w:val="24"/>
+        </w:rPr>
+        <w:t xml:space="preserve"> I was adding an extra slash before the file names. Ex: “/Kira.jpg” instead of “Kira.jpg”</w:t>
+      </w:r>
+    </w:p>
+    <w:p>
+      <w:pPr>
+        <w:rPr>
+          <w:b/>
+          <w:bCs/>
+          <w:sz w:val="24"/>
+          <w:szCs w:val="24"/>
+        </w:rPr>
+      </w:pPr>
+      <w:r>
+        <w:rPr>
+          <w:b/>
+          <w:bCs/>
+          <w:sz w:val="24"/>
+          <w:szCs w:val="24"/>
+        </w:rPr>
+        <w:t>Sources Used</w:t>
+      </w:r>
+    </w:p>
+    <w:p>
+      <w:pPr>
+        <w:pStyle w:val="ListParagraph"/>
+        <w:numPr>
+          <w:ilvl w:val="0"/>
+          <w:numId w:val="14"/>
+        </w:numPr>
+        <w:rPr>
+          <w:sz w:val="24"/>
+          <w:szCs w:val="24"/>
+        </w:rPr>
+      </w:pPr>
+      <w:r>
+        <w:rPr>
+          <w:sz w:val="24"/>
+          <w:szCs w:val="24"/>
+        </w:rPr>
+        <w:t>Classmates</w:t>
+      </w:r>
+    </w:p>
+    <w:p>
+      <w:pPr>
+        <w:pStyle w:val="ListParagraph"/>
+        <w:numPr>
+          <w:ilvl w:val="0"/>
+          <w:numId w:val="14"/>
+        </w:numPr>
+        <w:rPr>
+          <w:sz w:val="24"/>
+          <w:szCs w:val="24"/>
+        </w:rPr>
+      </w:pPr>
+      <w:r>
+        <w:rPr>
+          <w:sz w:val="24"/>
+          <w:szCs w:val="24"/>
+        </w:rPr>
+        <w:t>ChatGPT, asking why my webpage might not be working</w:t>
+      </w:r>
+    </w:p>
+    <w:p>
+      <w:pPr>
+        <w:pStyle w:val="ListParagraph"/>
+        <w:numPr>
+          <w:ilvl w:val="0"/>
+          <w:numId w:val="14"/>
+        </w:numPr>
+        <w:rPr>
+          <w:sz w:val="24"/>
+          <w:szCs w:val="24"/>
+        </w:rPr>
+      </w:pPr>
+      <w:r>
+        <w:rPr>
+          <w:sz w:val="24"/>
+          <w:szCs w:val="24"/>
+        </w:rPr>
+        <w:t>Trial and error for the images</w:t>
+      </w:r>
+    </w:p>
+    <w:p>
+      <w:pPr>
+        <w:rPr>
+          <w:sz w:val="24"/>
+          <w:szCs w:val="24"/>
+        </w:rPr>
+      </w:pPr>
+    </w:p>
+    <w:p>
+      <w:pPr>
+        <w:rPr>
+          <w:b/>
+          <w:bCs/>
+          <w:sz w:val="24"/>
+          <w:szCs w:val="24"/>
+        </w:rPr>
+      </w:pPr>
+      <w:r>
+        <w:rPr>
+          <w:b/>
+          <w:bCs/>
+          <w:sz w:val="24"/>
+          <w:szCs w:val="24"/>
+        </w:rPr>
+        <w:t xml:space="preserve">Session </w:t>
+      </w:r>
+      <w:r>
+        <w:rPr>
+          <w:b/>
+          <w:bCs/>
+          <w:sz w:val="24"/>
+          <w:szCs w:val="24"/>
+        </w:rPr>
+        <w:t>6</w:t>
+      </w:r>
+      <w:r>
+        <w:rPr>
+          <w:b/>
+          <w:bCs/>
+          <w:sz w:val="24"/>
+          <w:szCs w:val="24"/>
+        </w:rPr>
+        <w:t xml:space="preserve">: </w:t>
+      </w:r>
+    </w:p>
+    <w:p>
+      <w:pPr>
+        <w:rPr>
+          <w:b/>
+          <w:bCs/>
+          <w:sz w:val="24"/>
+          <w:szCs w:val="24"/>
+        </w:rPr>
+      </w:pPr>
+      <w:r>
+        <w:rPr>
+          <w:b/>
+          <w:bCs/>
+          <w:sz w:val="24"/>
+          <w:szCs w:val="24"/>
+        </w:rPr>
+        <w:t xml:space="preserve">Date: </w:t>
+      </w:r>
+      <w:r>
+        <w:rPr>
+          <w:b/>
+          <w:bCs/>
+          <w:sz w:val="24"/>
+          <w:szCs w:val="24"/>
+        </w:rPr>
+        <w:t>12/</w:t>
+      </w:r>
+      <w:r>
+        <w:rPr>
+          <w:b/>
+          <w:bCs/>
+          <w:sz w:val="24"/>
+          <w:szCs w:val="24"/>
+        </w:rPr>
+        <w:t>5</w:t>
+      </w:r>
+      <w:r>
+        <w:rPr>
+          <w:b/>
+          <w:bCs/>
+          <w:sz w:val="24"/>
+          <w:szCs w:val="24"/>
+        </w:rPr>
+        <w:t>/2024</w:t>
+      </w:r>
+    </w:p>
+    <w:p>
+      <w:pPr>
+        <w:rPr>
+          <w:b/>
+          <w:bCs/>
+          <w:sz w:val="24"/>
+          <w:szCs w:val="24"/>
+        </w:rPr>
+      </w:pPr>
+      <w:r>
+        <w:rPr>
+          <w:b/>
+          <w:bCs/>
+          <w:sz w:val="24"/>
+          <w:szCs w:val="24"/>
+        </w:rPr>
+        <w:t>What I Did</w:t>
+      </w:r>
+    </w:p>
+    <w:p>
+      <w:pPr>
+        <w:pStyle w:val="ListParagraph"/>
+        <w:numPr>
+          <w:ilvl w:val="0"/>
+          <w:numId w:val="15"/>
+        </w:numPr>
+        <w:rPr>
+          <w:b/>
+          <w:bCs/>
+          <w:sz w:val="24"/>
+          <w:szCs w:val="24"/>
+        </w:rPr>
+      </w:pPr>
+      <w:r>
+        <w:rPr>
+          <w:sz w:val="24"/>
+          <w:szCs w:val="24"/>
+        </w:rPr>
+        <w:t>Removed the picture of my dog from the About Me section after reviewing the guidelines again. Then moved the blurb about my professional experience from the Work Experience section to the About Me section. The page looks barren now, but the important thing is that my personal website looks like how you want it to look.</w:t>
+      </w:r>
+    </w:p>
+    <w:p>
+      <w:pPr>
+        <w:pStyle w:val="ListParagraph"/>
+        <w:numPr>
+          <w:ilvl w:val="0"/>
+          <w:numId w:val="15"/>
+        </w:numPr>
+        <w:rPr>
+          <w:b/>
+          <w:bCs/>
+          <w:sz w:val="24"/>
+          <w:szCs w:val="24"/>
+        </w:rPr>
+      </w:pPr>
+      <w:r>
+        <w:rPr>
+          <w:sz w:val="24"/>
+          <w:szCs w:val="24"/>
+        </w:rPr>
+        <w:t>Added another project to the project section. Had to restructure the section but this is better anyway since before it was just structured around one and now it is structured in a way that one or many can be displayed.</w:t>
+      </w:r>
+    </w:p>
+    <w:p>
+      <w:pPr>
+        <w:rPr>
+          <w:b/>
+          <w:bCs/>
+          <w:sz w:val="24"/>
+          <w:szCs w:val="24"/>
+        </w:rPr>
+      </w:pPr>
+      <w:r>
+        <w:rPr>
+          <w:b/>
+          <w:bCs/>
+          <w:sz w:val="24"/>
+          <w:szCs w:val="24"/>
+        </w:rPr>
+        <w:t>Issues &amp; Solutions:</w:t>
+      </w:r>
+    </w:p>
+    <w:p>
+      <w:pPr>
+        <w:pStyle w:val="ListParagraph"/>
+        <w:numPr>
+          <w:ilvl w:val="0"/>
+          <w:numId w:val="16"/>
+        </w:numPr>
+        <w:rPr>
+          <w:b/>
+          <w:bCs/>
+          <w:sz w:val="24"/>
+          <w:szCs w:val="24"/>
+        </w:rPr>
+      </w:pPr>
+      <w:r>
+        <w:rPr>
+          <w:b/>
+          <w:bCs/>
+          <w:sz w:val="24"/>
+          <w:szCs w:val="24"/>
+        </w:rPr>
+        <w:t xml:space="preserve">Problem: </w:t>
+      </w:r>
+      <w:r>
+        <w:rPr>
+          <w:sz w:val="24"/>
+          <w:szCs w:val="24"/>
+        </w:rPr>
+        <w:t>The h2 section for the projects was in line with the two projects instead of above it.</w:t>
+      </w:r>
+    </w:p>
+    <w:p>
+      <w:pPr>
+        <w:pStyle w:val="ListParagraph"/>
+        <w:numPr>
+          <w:ilvl w:val="0"/>
+          <w:numId w:val="16"/>
+        </w:numPr>
+        <w:rPr>
+          <w:b/>
+          <w:bCs/>
+          <w:sz w:val="24"/>
+          <w:szCs w:val="24"/>
+        </w:rPr>
+      </w:pPr>
+      <w:r>
+        <w:rPr>
+          <w:b/>
+          <w:bCs/>
+          <w:sz w:val="24"/>
+          <w:szCs w:val="24"/>
+        </w:rPr>
+        <w:t>Solution:</w:t>
+      </w:r>
+      <w:r>
+        <w:rPr>
+          <w:sz w:val="24"/>
+          <w:szCs w:val="24"/>
+        </w:rPr>
+        <w:t xml:space="preserve"> Had to create a project-container and ensure that the h2 element was outside of that so it could be styled the way I wanted.</w:t>
+      </w:r>
+    </w:p>
+    <w:p>
+      <w:pPr>
+        <w:rPr>
+          <w:b/>
+          <w:bCs/>
+          <w:sz w:val="24"/>
+          <w:szCs w:val="24"/>
+        </w:rPr>
+      </w:pPr>
+      <w:r>
+        <w:rPr>
+          <w:b/>
+          <w:bCs/>
+          <w:sz w:val="24"/>
+          <w:szCs w:val="24"/>
+        </w:rPr>
+        <w:t>Sources Used</w:t>
+      </w:r>
+    </w:p>
+    <w:p>
+      <w:pPr>
+        <w:pStyle w:val="ListParagraph"/>
+        <w:numPr>
+          <w:ilvl w:val="0"/>
+          <w:numId w:val="17"/>
+        </w:numPr>
+        <w:rPr>
+          <w:b/>
+          <w:bCs/>
+          <w:sz w:val="24"/>
+          <w:szCs w:val="24"/>
+        </w:rPr>
+      </w:pPr>
+      <w:r>
+        <w:rPr>
+          <w:sz w:val="24"/>
+          <w:szCs w:val="24"/>
+        </w:rPr>
+        <w:t>Class materials and previous homework and lab assignments</w:t>
+      </w:r>
+    </w:p>
+    <w:p>
+      <w:pPr>
+        <w:rPr>
+          <w:sz w:val="24"/>
+          <w:szCs w:val="24"/>
+        </w:rPr>
+      </w:pPr>
+    </w:p>
+    <w:p>
+      <w:pPr>
+        <w:rPr>
+          <w:b/>
+          <w:bCs/>
+          <w:sz w:val="24"/>
+          <w:szCs w:val="24"/>
+        </w:rPr>
+      </w:pPr>
+      <w:r>
+        <w:rPr>
+          <w:b/>
+          <w:bCs/>
+          <w:sz w:val="24"/>
+          <w:szCs w:val="24"/>
+        </w:rPr>
+        <w:t xml:space="preserve">Session </w:t>
+      </w:r>
+      <w:r>
+        <w:rPr>
+          <w:b/>
+          <w:bCs/>
+          <w:sz w:val="24"/>
+          <w:szCs w:val="24"/>
+        </w:rPr>
+        <w:t>7</w:t>
+      </w:r>
+      <w:r>
+        <w:rPr>
+          <w:b/>
+          <w:bCs/>
+          <w:sz w:val="24"/>
+          <w:szCs w:val="24"/>
+        </w:rPr>
+        <w:t xml:space="preserve">: </w:t>
+      </w:r>
+    </w:p>
+    <w:p>
+      <w:pPr>
+        <w:rPr>
+          <w:b/>
+          <w:bCs/>
+          <w:sz w:val="24"/>
+          <w:szCs w:val="24"/>
+        </w:rPr>
+      </w:pPr>
+      <w:r>
+        <w:rPr>
+          <w:b/>
+          <w:bCs/>
+          <w:sz w:val="24"/>
+          <w:szCs w:val="24"/>
+        </w:rPr>
+        <w:lastRenderedPageBreak/>
+        <w:t xml:space="preserve">Date: </w:t>
+      </w:r>
+      <w:r>
+        <w:rPr>
+          <w:b/>
+          <w:bCs/>
+          <w:sz w:val="24"/>
+          <w:szCs w:val="24"/>
+        </w:rPr>
+        <w:t>12/5/2024</w:t>
+      </w:r>
+    </w:p>
+    <w:p>
+      <w:pPr>
+        <w:rPr>
+          <w:b/>
+          <w:bCs/>
+          <w:sz w:val="24"/>
+          <w:szCs w:val="24"/>
+        </w:rPr>
+      </w:pPr>
+      <w:r>
+        <w:rPr>
+          <w:b/>
+          <w:bCs/>
+          <w:sz w:val="24"/>
+          <w:szCs w:val="24"/>
+        </w:rPr>
+        <w:t>What I Did</w:t>
+      </w:r>
+    </w:p>
+    <w:p>
+      <w:pPr>
+        <w:pStyle w:val="ListParagraph"/>
+        <w:numPr>
+          <w:ilvl w:val="0"/>
+          <w:numId w:val="17"/>
+        </w:numPr>
+        <w:rPr>
+          <w:b/>
+          <w:bCs/>
+          <w:sz w:val="24"/>
+          <w:szCs w:val="24"/>
+        </w:rPr>
+      </w:pPr>
+      <w:r>
+        <w:rPr>
+          <w:sz w:val="24"/>
+          <w:szCs w:val="24"/>
+        </w:rPr>
+        <w:t>Updated the README.md file with required information</w:t>
+      </w:r>
+    </w:p>
+    <w:p>
+      <w:pPr>
+        <w:rPr>
+          <w:b/>
+          <w:bCs/>
+          <w:sz w:val="24"/>
+          <w:szCs w:val="24"/>
+        </w:rPr>
+      </w:pPr>
+      <w:r>
+        <w:rPr>
+          <w:b/>
+          <w:bCs/>
+          <w:sz w:val="24"/>
+          <w:szCs w:val="24"/>
+        </w:rPr>
+        <w:t>Issues &amp; Solutions:</w:t>
+      </w:r>
+    </w:p>
+    <w:p>
+      <w:pPr>
+        <w:pStyle w:val="ListParagraph"/>
+        <w:numPr>
+          <w:ilvl w:val="0"/>
+          <w:numId w:val="17"/>
+        </w:numPr>
+        <w:rPr>
+          <w:b/>
+          <w:bCs/>
+          <w:sz w:val="24"/>
+          <w:szCs w:val="24"/>
+        </w:rPr>
+      </w:pPr>
+      <w:r>
+        <w:rPr>
+          <w:b/>
+          <w:bCs/>
+          <w:sz w:val="24"/>
+          <w:szCs w:val="24"/>
+        </w:rPr>
+        <w:t xml:space="preserve">Problem: </w:t>
+      </w:r>
+      <w:proofErr w:type="gramStart"/>
+      <w:r>
+        <w:rPr>
+          <w:sz w:val="24"/>
+          <w:szCs w:val="24"/>
+        </w:rPr>
+        <w:t>Couldn’t</w:t>
+      </w:r>
+      <w:proofErr w:type="gramEnd"/>
+      <w:r>
+        <w:rPr>
+          <w:sz w:val="24"/>
+          <w:szCs w:val="24"/>
+        </w:rPr>
+        <w:t xml:space="preserve"> figure out how to do second-tier bullet points correctly. I thought the correct “code” was to do “- - </w:t>
+      </w:r>
+      <w:proofErr w:type="gramStart"/>
+      <w:r>
+        <w:rPr>
+          <w:sz w:val="24"/>
+          <w:szCs w:val="24"/>
+        </w:rPr>
+        <w:t>“ but</w:t>
+      </w:r>
+      <w:proofErr w:type="gramEnd"/>
+      <w:r>
+        <w:rPr>
+          <w:sz w:val="24"/>
+          <w:szCs w:val="24"/>
+        </w:rPr>
+        <w:t xml:space="preserve"> that made it look like it was a bullet point featuring a bullet point.</w:t>
+      </w:r>
+    </w:p>
+    <w:p>
+      <w:pPr>
+        <w:pStyle w:val="ListParagraph"/>
+        <w:numPr>
+          <w:ilvl w:val="0"/>
+          <w:numId w:val="17"/>
+        </w:numPr>
+        <w:rPr>
+          <w:b/>
+          <w:bCs/>
+          <w:sz w:val="24"/>
+          <w:szCs w:val="24"/>
+        </w:rPr>
+      </w:pPr>
+      <w:r>
+        <w:rPr>
+          <w:b/>
+          <w:bCs/>
+          <w:sz w:val="24"/>
+          <w:szCs w:val="24"/>
+        </w:rPr>
+        <w:t>Solution:</w:t>
+      </w:r>
+      <w:r>
+        <w:rPr>
+          <w:sz w:val="24"/>
+          <w:szCs w:val="24"/>
+        </w:rPr>
+        <w:t xml:space="preserve"> After experimenting I found that the correct “code” is this: </w:t>
+      </w:r>
+      <w:proofErr w:type="gramStart"/>
+      <w:r>
+        <w:rPr>
+          <w:sz w:val="24"/>
+          <w:szCs w:val="24"/>
+        </w:rPr>
+        <w:t>“  -</w:t>
+      </w:r>
+      <w:proofErr w:type="gramEnd"/>
+      <w:r>
+        <w:rPr>
+          <w:sz w:val="24"/>
+          <w:szCs w:val="24"/>
+        </w:rPr>
+        <w:t>“. That is, two spaces and then a hyphen, instead of space, hyphen, space, and then hyphen.</w:t>
+      </w:r>
+    </w:p>
+    <w:p>
+      <w:pPr>
+        <w:rPr>
+          <w:b/>
+          <w:bCs/>
+          <w:sz w:val="24"/>
+          <w:szCs w:val="24"/>
+        </w:rPr>
+      </w:pPr>
+      <w:r>
+        <w:rPr>
+          <w:b/>
+          <w:bCs/>
+          <w:sz w:val="24"/>
+          <w:szCs w:val="24"/>
+        </w:rPr>
+        <w:t>Sources Used</w:t>
+      </w:r>
+      <w:r>
+        <w:rPr>
+          <w:b/>
+          <w:bCs/>
+          <w:sz w:val="24"/>
+          <w:szCs w:val="24"/>
+        </w:rPr>
+        <w:t>:</w:t>
+      </w:r>
+    </w:p>
+    <w:p>
+      <w:pPr>
+        <w:pStyle w:val="ListParagraph"/>
+        <w:numPr>
+          <w:ilvl w:val="0"/>
+          <w:numId w:val="18"/>
+        </w:numPr>
+        <w:rPr>
+          <w:sz w:val="24"/>
+          <w:szCs w:val="24"/>
+        </w:rPr>
+      </w:pPr>
+      <w:r>
+        <w:rPr>
+          <w:sz w:val="24"/>
+          <w:szCs w:val="24"/>
+        </w:rPr>
+        <w:t>https://www.markdownguide.org/basic-syntax/</w:t>
+      </w:r>
+    </w:p>
+    <w:p>
+      <w:pPr>
+        <w:rPr>
+          <w:sz w:val="24"/>
+          <w:szCs w:val="24"/>
+        </w:rPr>
+      </w:pPr>
+    </w:p>
+    <w:p>
+      <w:pPr>
+        <w:rPr>
+          <w:b/>
+          <w:bCs/>
+          <w:sz w:val="24"/>
+          <w:szCs w:val="24"/>
+        </w:rPr>
+      </w:pPr>
+      <w:r>
+        <w:rPr>
+          <w:b/>
+          <w:bCs/>
+          <w:sz w:val="24"/>
+          <w:szCs w:val="24"/>
+        </w:rPr>
+        <w:t xml:space="preserve">Session </w:t>
+      </w:r>
+      <w:r>
+        <w:rPr>
+          <w:b/>
+          <w:bCs/>
+          <w:sz w:val="24"/>
+          <w:szCs w:val="24"/>
+        </w:rPr>
+        <w:t>8</w:t>
+      </w:r>
+      <w:r>
+        <w:rPr>
+          <w:b/>
+          <w:bCs/>
+          <w:sz w:val="24"/>
+          <w:szCs w:val="24"/>
+        </w:rPr>
+        <w:t xml:space="preserve">: </w:t>
+      </w:r>
+    </w:p>
+    <w:p>
+      <w:pPr>
+        <w:rPr>
+          <w:b/>
+          <w:bCs/>
+          <w:sz w:val="24"/>
+          <w:szCs w:val="24"/>
+        </w:rPr>
+      </w:pPr>
+      <w:r>
+        <w:rPr>
+          <w:b/>
+          <w:bCs/>
+          <w:sz w:val="24"/>
+          <w:szCs w:val="24"/>
+        </w:rPr>
+        <w:t xml:space="preserve">Date: </w:t>
+      </w:r>
+      <w:r>
+        <w:rPr>
+          <w:b/>
+          <w:bCs/>
+          <w:sz w:val="24"/>
+          <w:szCs w:val="24"/>
+        </w:rPr>
+        <w:t>12/5/2024</w:t>
+      </w:r>
+    </w:p>
+    <w:p>
+      <w:pPr>
+        <w:rPr>
+          <w:b/>
+          <w:bCs/>
+          <w:sz w:val="24"/>
+          <w:szCs w:val="24"/>
+        </w:rPr>
+      </w:pPr>
+      <w:r>
+        <w:rPr>
+          <w:b/>
+          <w:bCs/>
+          <w:sz w:val="24"/>
+          <w:szCs w:val="24"/>
+        </w:rPr>
+        <w:t>What I Did</w:t>
+      </w:r>
+    </w:p>
+    <w:p>
+      <w:pPr>
+        <w:pStyle w:val="ListParagraph"/>
+        <w:numPr>
+          <w:ilvl w:val="0"/>
+          <w:numId w:val="18"/>
+        </w:numPr>
+        <w:rPr>
+          <w:b/>
+          <w:bCs/>
+          <w:sz w:val="24"/>
+          <w:szCs w:val="24"/>
+        </w:rPr>
+      </w:pPr>
+      <w:r>
+        <w:rPr>
+          <w:sz w:val="24"/>
+          <w:szCs w:val="24"/>
+        </w:rPr>
+        <w:t>Used the validation websites to make sure the code was good and there were no errors.</w:t>
+      </w:r>
+    </w:p>
+    <w:p>
+      <w:pPr>
+        <w:rPr>
+          <w:b/>
+          <w:bCs/>
+          <w:sz w:val="24"/>
+          <w:szCs w:val="24"/>
+        </w:rPr>
+      </w:pPr>
+      <w:r>
+        <w:rPr>
+          <w:b/>
+          <w:bCs/>
+          <w:sz w:val="24"/>
+          <w:szCs w:val="24"/>
+        </w:rPr>
+        <w:t>Issues &amp; Solutions:</w:t>
+      </w:r>
+    </w:p>
+    <w:p>
+      <w:pPr>
+        <w:pStyle w:val="ListParagraph"/>
+        <w:numPr>
+          <w:ilvl w:val="0"/>
+          <w:numId w:val="18"/>
+        </w:numPr>
+        <w:rPr>
+          <w:b/>
+          <w:bCs/>
+          <w:sz w:val="24"/>
+          <w:szCs w:val="24"/>
+        </w:rPr>
+      </w:pPr>
+      <w:r>
+        <w:rPr>
+          <w:b/>
+          <w:bCs/>
+          <w:sz w:val="24"/>
+          <w:szCs w:val="24"/>
+        </w:rPr>
+        <w:t xml:space="preserve">Problem: </w:t>
+      </w:r>
+      <w:r>
+        <w:rPr>
+          <w:sz w:val="24"/>
+          <w:szCs w:val="24"/>
+        </w:rPr>
+        <w:t>Was getting a warning about how the selfie-container had no header</w:t>
+      </w:r>
+    </w:p>
+    <w:p>
+      <w:pPr>
+        <w:pStyle w:val="ListParagraph"/>
+        <w:numPr>
+          <w:ilvl w:val="0"/>
+          <w:numId w:val="18"/>
+        </w:numPr>
+        <w:rPr>
+          <w:b/>
+          <w:bCs/>
+          <w:sz w:val="24"/>
+          <w:szCs w:val="24"/>
+        </w:rPr>
+      </w:pPr>
+      <w:r>
+        <w:rPr>
+          <w:b/>
+          <w:bCs/>
+          <w:sz w:val="24"/>
+          <w:szCs w:val="24"/>
+        </w:rPr>
+        <w:t>Solution:</w:t>
+      </w:r>
+      <w:r>
+        <w:rPr>
+          <w:sz w:val="24"/>
+          <w:szCs w:val="24"/>
+        </w:rPr>
+        <w:t xml:space="preserve"> Moved the h1 element of my name into the selfie-container. It looks the same but now there is no warning.</w:t>
+      </w:r>
+    </w:p>
+    <w:p>
+      <w:pPr>
+        <w:rPr>
+          <w:b/>
+          <w:bCs/>
+          <w:sz w:val="24"/>
+          <w:szCs w:val="24"/>
+        </w:rPr>
+      </w:pPr>
+      <w:r>
+        <w:rPr>
+          <w:b/>
+          <w:bCs/>
+          <w:sz w:val="24"/>
+          <w:szCs w:val="24"/>
+        </w:rPr>
+        <w:t>Sources Used</w:t>
+      </w:r>
+    </w:p>
+    <w:p>
+      <w:pPr>
+        <w:pStyle w:val="ListParagraph"/>
+        <w:numPr>
+          <w:ilvl w:val="0"/>
+          <w:numId w:val="19"/>
+        </w:numPr>
+        <w:rPr>
+          <w:b/>
+          <w:bCs/>
+          <w:sz w:val="24"/>
+          <w:szCs w:val="24"/>
+        </w:rPr>
+      </w:pPr>
+      <w:r>
+        <w:rPr>
+          <w:sz w:val="24"/>
+          <w:szCs w:val="24"/>
+        </w:rPr>
+        <w:t>Validation websites provided by this course.</w:t>
+      </w:r>
+    </w:p>
+    <w:p>
+      <w:pPr>
+        <w:rPr>
+          <w:sz w:val="24"/>
+          <w:szCs w:val="24"/>
+        </w:rPr>
+      </w:pPr>
+    </w:p>
+    <w:p>
+      <w:pPr>
+        <w:rPr>
+          <w:b/>
+          <w:bCs/>
+          <w:sz w:val="24"/>
+          <w:szCs w:val="24"/>
+        </w:rPr>
+      </w:pPr>
+      <w:r>
+        <w:rPr>
+          <w:b/>
+          <w:bCs/>
+          <w:sz w:val="24"/>
+          <w:szCs w:val="24"/>
+        </w:rPr>
+        <w:t xml:space="preserve">Session </w:t>
+      </w:r>
+      <w:r>
+        <w:rPr>
+          <w:b/>
+          <w:bCs/>
+          <w:sz w:val="24"/>
+          <w:szCs w:val="24"/>
+        </w:rPr>
+        <w:t>9</w:t>
+      </w:r>
+      <w:r>
+        <w:rPr>
+          <w:b/>
+          <w:bCs/>
+          <w:sz w:val="24"/>
+          <w:szCs w:val="24"/>
+        </w:rPr>
+        <w:t xml:space="preserve">: </w:t>
+      </w:r>
+    </w:p>
+    <w:p>
+      <w:pPr>
+        <w:rPr>
+          <w:b/>
+          <w:bCs/>
+          <w:sz w:val="24"/>
+          <w:szCs w:val="24"/>
+        </w:rPr>
+      </w:pPr>
+      <w:r>
+        <w:rPr>
+          <w:b/>
+          <w:bCs/>
+          <w:sz w:val="24"/>
+          <w:szCs w:val="24"/>
+        </w:rPr>
+        <w:t xml:space="preserve">Date: </w:t>
+      </w:r>
+      <w:r>
+        <w:rPr>
+          <w:b/>
+          <w:bCs/>
+          <w:sz w:val="24"/>
+          <w:szCs w:val="24"/>
+        </w:rPr>
+        <w:t>12/5/2024</w:t>
+      </w:r>
+    </w:p>
+    <w:p>
+      <w:pPr>
+        <w:rPr>
+          <w:b/>
+          <w:bCs/>
+          <w:sz w:val="24"/>
+          <w:szCs w:val="24"/>
+        </w:rPr>
+      </w:pPr>
+      <w:r>
+        <w:rPr>
+          <w:b/>
+          <w:bCs/>
+          <w:sz w:val="24"/>
+          <w:szCs w:val="24"/>
+        </w:rPr>
+        <w:t>What I Did</w:t>
+      </w:r>
+    </w:p>
+    <w:p>
+      <w:pPr>
+        <w:pStyle w:val="ListParagraph"/>
+        <w:numPr>
+          <w:ilvl w:val="0"/>
+          <w:numId w:val="19"/>
+        </w:numPr>
+        <w:rPr>
+          <w:b/>
+          <w:bCs/>
+          <w:sz w:val="24"/>
+          <w:szCs w:val="24"/>
+        </w:rPr>
+      </w:pPr>
+      <w:r>
+        <w:rPr>
+          <w:sz w:val="24"/>
+          <w:szCs w:val="24"/>
+        </w:rPr>
+        <w:t>Fixed the navbar getting pushed to the side on screen sizes smaller than 600px.</w:t>
+      </w:r>
+    </w:p>
+    <w:p>
+      <w:pPr>
+        <w:rPr>
+          <w:b/>
+          <w:bCs/>
+          <w:sz w:val="24"/>
+          <w:szCs w:val="24"/>
+        </w:rPr>
+      </w:pPr>
+      <w:r>
+        <w:rPr>
+          <w:b/>
+          <w:bCs/>
+          <w:sz w:val="24"/>
+          <w:szCs w:val="24"/>
+        </w:rPr>
+        <w:t>Issues &amp; Solutions:</w:t>
+      </w:r>
+    </w:p>
+    <w:p>
+      <w:pPr>
+        <w:pStyle w:val="ListParagraph"/>
+        <w:numPr>
+          <w:ilvl w:val="0"/>
+          <w:numId w:val="19"/>
+        </w:numPr>
+        <w:rPr>
+          <w:b/>
+          <w:bCs/>
+          <w:sz w:val="24"/>
+          <w:szCs w:val="24"/>
+        </w:rPr>
+      </w:pPr>
+      <w:r>
+        <w:rPr>
+          <w:b/>
+          <w:bCs/>
+          <w:sz w:val="24"/>
+          <w:szCs w:val="24"/>
+        </w:rPr>
+        <w:t>Problem:</w:t>
+      </w:r>
+      <w:r>
+        <w:rPr>
+          <w:sz w:val="24"/>
+          <w:szCs w:val="24"/>
+        </w:rPr>
+        <w:t xml:space="preserve"> The navbar was getting pushed off-screen for smaller screen sizes.</w:t>
+      </w:r>
+    </w:p>
+    <w:p>
+      <w:pPr>
+        <w:pStyle w:val="ListParagraph"/>
+        <w:numPr>
+          <w:ilvl w:val="0"/>
+          <w:numId w:val="19"/>
+        </w:numPr>
+        <w:rPr>
+          <w:b/>
+          <w:bCs/>
+          <w:sz w:val="24"/>
+          <w:szCs w:val="24"/>
+        </w:rPr>
+      </w:pPr>
+      <w:r>
+        <w:rPr>
+          <w:b/>
+          <w:bCs/>
+          <w:sz w:val="24"/>
+          <w:szCs w:val="24"/>
+        </w:rPr>
+        <w:lastRenderedPageBreak/>
+        <w:t xml:space="preserve">Solution: </w:t>
+      </w:r>
+      <w:r>
+        <w:rPr>
+          <w:sz w:val="24"/>
+          <w:szCs w:val="24"/>
+        </w:rPr>
+        <w:t>Edited styles.css so that the navbar gets turned into a column instead of a row when the screen size is below 600px.</w:t>
+      </w:r>
+    </w:p>
+    <w:p>
+      <w:pPr>
+        <w:rPr>
+          <w:b/>
+          <w:bCs/>
+          <w:sz w:val="24"/>
+          <w:szCs w:val="24"/>
+        </w:rPr>
+      </w:pPr>
+      <w:r>
+        <w:rPr>
+          <w:b/>
+          <w:bCs/>
+          <w:sz w:val="24"/>
+          <w:szCs w:val="24"/>
+        </w:rPr>
+        <w:t>Sources Used</w:t>
+      </w:r>
+    </w:p>
+    <w:p>
+      <w:pPr>
+        <w:pStyle w:val="ListParagraph"/>
+        <w:numPr>
+          <w:ilvl w:val="0"/>
+          <w:numId w:val="20"/>
+        </w:numPr>
+        <w:rPr>
+          <w:sz w:val="24"/>
+          <w:szCs w:val="24"/>
+        </w:rPr>
+      </w:pPr>
+      <w:hyperlink r:id="rId11" w:history="1">
         <w:r>
           <w:rPr>
             <w:rStyle w:val="Hyperlink"/>
@@ -1557,26 +3477,6 @@
     </w:p>
     <w:p>
       <w:pPr>
-        <w:pStyle w:val="ListParagraph"/>
-        <w:numPr>
-          <w:ilvl w:val="0"/>
-          <w:numId w:val="10"/>
-        </w:numPr>
-        <w:rPr>
-          <w:sz w:val="24"/>
-          <w:szCs w:val="24"/>
-        </w:rPr>
-      </w:pPr>
-      <w:r>
-        <w:rPr>
-          <w:sz w:val="24"/>
-          <w:szCs w:val="24"/>
-        </w:rPr>
-        <w:t>W3schools.com</w:t>
-      </w:r>
-    </w:p>
-    <w:p>
-      <w:pPr>
         <w:rPr>
           <w:b/>
           <w:bCs/>
@@ -1610,7 +3510,7 @@
           <w:sz w:val="24"/>
           <w:szCs w:val="24"/>
         </w:rPr>
-        <w:t>6</w:t>
+        <w:t>#</w:t>
       </w:r>
       <w:r>
         <w:rPr>
@@ -1647,7 +3547,7 @@
           <w:sz w:val="24"/>
           <w:szCs w:val="24"/>
         </w:rPr>
-        <w:t>12/4/2024</w:t>
+        <w:t>12/5/2024</w:t>
       </w:r>
     </w:p>
     <w:p>
@@ -1671,50 +3571,6 @@
     </w:p>
     <w:p>
       <w:pPr>
-        <w:pStyle w:val="ListParagraph"/>
-        <w:numPr>
-          <w:ilvl w:val="0"/>
-          <w:numId w:val="11"/>
-        </w:numPr>
-        <w:rPr>
-          <w:b/>
-          <w:bCs/>
-          <w:sz w:val="24"/>
-          <w:szCs w:val="24"/>
-        </w:rPr>
-      </w:pPr>
-      <w:r>
-        <w:rPr>
-          <w:sz w:val="24"/>
-          <w:szCs w:val="24"/>
-        </w:rPr>
-        <w:t>Changed the name of portfolio.html to index.html</w:t>
-      </w:r>
-    </w:p>
-    <w:p>
-      <w:pPr>
-        <w:pStyle w:val="ListParagraph"/>
-        <w:numPr>
-          <w:ilvl w:val="0"/>
-          <w:numId w:val="11"/>
-        </w:numPr>
-        <w:rPr>
-          <w:b/>
-          <w:bCs/>
-          <w:sz w:val="24"/>
-          <w:szCs w:val="24"/>
-        </w:rPr>
-      </w:pPr>
-      <w:r>
-        <w:rPr>
-          <w:sz w:val="24"/>
-          <w:szCs w:val="24"/>
-        </w:rPr>
-        <w:t>Changed the name of the repo</w:t>
-      </w:r>
-    </w:p>
-    <w:p>
-      <w:pPr>
         <w:rPr>
           <w:b/>
           <w:bCs/>
@@ -1734,68 +3590,6 @@
     </w:p>
     <w:p>
       <w:pPr>
-        <w:pStyle w:val="ListParagraph"/>
-        <w:numPr>
-          <w:ilvl w:val="0"/>
-          <w:numId w:val="11"/>
-        </w:numPr>
-        <w:rPr>
-          <w:b/>
-          <w:bCs/>
-          <w:sz w:val="24"/>
-          <w:szCs w:val="24"/>
-        </w:rPr>
-      </w:pPr>
-      <w:r>
-        <w:rPr>
-          <w:b/>
-          <w:bCs/>
-          <w:sz w:val="24"/>
-          <w:szCs w:val="24"/>
-        </w:rPr>
-        <w:t xml:space="preserve">Problem: </w:t>
-      </w:r>
-      <w:r>
-        <w:rPr>
-          <w:sz w:val="24"/>
-          <w:szCs w:val="24"/>
-        </w:rPr>
-        <w:t>Webpage wasn’t working</w:t>
-      </w:r>
-    </w:p>
-    <w:p>
-      <w:pPr>
-        <w:pStyle w:val="ListParagraph"/>
-        <w:numPr>
-          <w:ilvl w:val="0"/>
-          <w:numId w:val="11"/>
-        </w:numPr>
-        <w:rPr>
-          <w:b/>
-          <w:bCs/>
-          <w:sz w:val="24"/>
-          <w:szCs w:val="24"/>
-        </w:rPr>
-      </w:pPr>
-      <w:r>
-        <w:rPr>
-          <w:b/>
-          <w:bCs/>
-          <w:sz w:val="24"/>
-          <w:szCs w:val="24"/>
-        </w:rPr>
-        <w:t xml:space="preserve">Solution: </w:t>
-      </w:r>
-      <w:r>
-        <w:rPr>
-          <w:sz w:val="24"/>
-          <w:szCs w:val="24"/>
-        </w:rPr>
-        <w:t>Had to make sure the landing page html was titled “index.html” and that the format was correct for the repo name</w:t>
-      </w:r>
-    </w:p>
-    <w:p>
-      <w:pPr>
         <w:rPr>
           <w:b/>
           <w:bCs/>
@@ -1815,1290 +3609,13 @@
     </w:p>
     <w:p>
       <w:pPr>
-        <w:pStyle w:val="ListParagraph"/>
-        <w:numPr>
-          <w:ilvl w:val="0"/>
-          <w:numId w:val="12"/>
-        </w:numPr>
-        <w:rPr>
-          <w:b/>
-          <w:bCs/>
-          <w:sz w:val="24"/>
-          <w:szCs w:val="24"/>
-        </w:rPr>
-      </w:pPr>
-      <w:r>
-        <w:rPr>
-          <w:sz w:val="24"/>
-          <w:szCs w:val="24"/>
-        </w:rPr>
-        <w:t>Project guidelines</w:t>
-      </w:r>
-    </w:p>
-    <w:p>
-      <w:pPr>
-        <w:rPr>
-          <w:b/>
-          <w:bCs/>
-          <w:sz w:val="24"/>
-          <w:szCs w:val="24"/>
-        </w:rPr>
-      </w:pPr>
-    </w:p>
-    <w:p>
-      <w:pPr>
-        <w:rPr>
-          <w:b/>
-          <w:bCs/>
-          <w:sz w:val="24"/>
-          <w:szCs w:val="24"/>
-        </w:rPr>
-      </w:pPr>
-      <w:r>
-        <w:rPr>
-          <w:b/>
-          <w:bCs/>
-          <w:sz w:val="24"/>
-          <w:szCs w:val="24"/>
-        </w:rPr>
-        <w:t xml:space="preserve">Session </w:t>
-      </w:r>
-      <w:r>
-        <w:rPr>
-          <w:b/>
-          <w:bCs/>
-          <w:sz w:val="24"/>
-          <w:szCs w:val="24"/>
-        </w:rPr>
-        <w:t>7</w:t>
-      </w:r>
-      <w:r>
-        <w:rPr>
-          <w:b/>
-          <w:bCs/>
-          <w:sz w:val="24"/>
-          <w:szCs w:val="24"/>
-        </w:rPr>
-        <w:t xml:space="preserve">: </w:t>
-      </w:r>
-    </w:p>
-    <w:p>
-      <w:pPr>
-        <w:rPr>
-          <w:b/>
-          <w:bCs/>
-          <w:sz w:val="24"/>
-          <w:szCs w:val="24"/>
-        </w:rPr>
-      </w:pPr>
-      <w:r>
-        <w:rPr>
-          <w:b/>
-          <w:bCs/>
-          <w:sz w:val="24"/>
-          <w:szCs w:val="24"/>
-        </w:rPr>
-        <w:t xml:space="preserve">Date: </w:t>
-      </w:r>
-      <w:r>
-        <w:rPr>
-          <w:b/>
-          <w:bCs/>
-          <w:sz w:val="24"/>
-          <w:szCs w:val="24"/>
-        </w:rPr>
-        <w:t>12/4/2024</w:t>
-      </w:r>
-    </w:p>
-    <w:p>
-      <w:pPr>
-        <w:rPr>
-          <w:b/>
-          <w:bCs/>
-          <w:sz w:val="24"/>
-          <w:szCs w:val="24"/>
-        </w:rPr>
-      </w:pPr>
-      <w:r>
-        <w:rPr>
-          <w:b/>
-          <w:bCs/>
-          <w:sz w:val="24"/>
-          <w:szCs w:val="24"/>
-        </w:rPr>
-        <w:t>What I Did</w:t>
-      </w:r>
-    </w:p>
-    <w:p>
-      <w:pPr>
-        <w:pStyle w:val="ListParagraph"/>
-        <w:numPr>
-          <w:ilvl w:val="0"/>
-          <w:numId w:val="12"/>
-        </w:numPr>
-        <w:rPr>
-          <w:b/>
-          <w:bCs/>
-          <w:sz w:val="24"/>
-          <w:szCs w:val="24"/>
-        </w:rPr>
-      </w:pPr>
-      <w:r>
-        <w:rPr>
-          <w:sz w:val="24"/>
-          <w:szCs w:val="24"/>
-        </w:rPr>
-        <w:t>Changed the name of the repo again</w:t>
-      </w:r>
-    </w:p>
-    <w:p>
-      <w:pPr>
-        <w:pStyle w:val="ListParagraph"/>
-        <w:numPr>
-          <w:ilvl w:val="0"/>
-          <w:numId w:val="12"/>
-        </w:numPr>
-        <w:rPr>
-          <w:b/>
-          <w:bCs/>
-          <w:sz w:val="24"/>
-          <w:szCs w:val="24"/>
-        </w:rPr>
-      </w:pPr>
-      <w:r>
-        <w:rPr>
-          <w:sz w:val="24"/>
-          <w:szCs w:val="24"/>
-        </w:rPr>
-        <w:t>Changed how the image files were called in the html</w:t>
-      </w:r>
-    </w:p>
-    <w:p>
-      <w:pPr>
-        <w:rPr>
-          <w:b/>
-          <w:bCs/>
-          <w:sz w:val="24"/>
-          <w:szCs w:val="24"/>
-        </w:rPr>
-      </w:pPr>
-      <w:r>
-        <w:rPr>
-          <w:b/>
-          <w:bCs/>
-          <w:sz w:val="24"/>
-          <w:szCs w:val="24"/>
-        </w:rPr>
-        <w:lastRenderedPageBreak/>
-        <w:t>Issues &amp; Solutions:</w:t>
-      </w:r>
-    </w:p>
-    <w:p>
-      <w:pPr>
-        <w:pStyle w:val="ListParagraph"/>
-        <w:numPr>
-          <w:ilvl w:val="0"/>
-          <w:numId w:val="13"/>
-        </w:numPr>
-        <w:rPr>
-          <w:b/>
-          <w:bCs/>
-          <w:sz w:val="24"/>
-          <w:szCs w:val="24"/>
-        </w:rPr>
-      </w:pPr>
-      <w:r>
-        <w:rPr>
-          <w:b/>
-          <w:bCs/>
-          <w:sz w:val="24"/>
-          <w:szCs w:val="24"/>
-        </w:rPr>
-        <w:t xml:space="preserve">Problem: </w:t>
-      </w:r>
-      <w:r>
-        <w:rPr>
-          <w:sz w:val="24"/>
-          <w:szCs w:val="24"/>
-        </w:rPr>
-        <w:t>The webpage url didn’t look right, my username had to be spelled out twice</w:t>
-      </w:r>
-    </w:p>
-    <w:p>
-      <w:pPr>
-        <w:pStyle w:val="ListParagraph"/>
-        <w:numPr>
-          <w:ilvl w:val="0"/>
-          <w:numId w:val="13"/>
-        </w:numPr>
-        <w:rPr>
-          <w:b/>
-          <w:bCs/>
-          <w:sz w:val="24"/>
-          <w:szCs w:val="24"/>
-        </w:rPr>
-      </w:pPr>
-      <w:r>
-        <w:rPr>
-          <w:b/>
-          <w:bCs/>
-          <w:sz w:val="24"/>
-          <w:szCs w:val="24"/>
-        </w:rPr>
-        <w:t xml:space="preserve">Solution: </w:t>
-      </w:r>
-      <w:r>
-        <w:rPr>
-          <w:sz w:val="24"/>
-          <w:szCs w:val="24"/>
-        </w:rPr>
-        <w:t>I hadn’t named the repo exactly as my username on git so once I made that change the url worked as expected</w:t>
-      </w:r>
-    </w:p>
-    <w:p>
-      <w:pPr>
-        <w:pStyle w:val="ListParagraph"/>
-        <w:numPr>
-          <w:ilvl w:val="0"/>
-          <w:numId w:val="13"/>
-        </w:numPr>
-        <w:rPr>
-          <w:b/>
-          <w:bCs/>
-          <w:sz w:val="24"/>
-          <w:szCs w:val="24"/>
-        </w:rPr>
-      </w:pPr>
-      <w:r>
-        <w:rPr>
-          <w:b/>
-          <w:bCs/>
-          <w:sz w:val="24"/>
-          <w:szCs w:val="24"/>
-        </w:rPr>
-        <w:t xml:space="preserve">Problem: </w:t>
-      </w:r>
-      <w:r>
-        <w:rPr>
-          <w:sz w:val="24"/>
-          <w:szCs w:val="24"/>
-        </w:rPr>
-        <w:t xml:space="preserve"> The images that were working when I previewed webpages using my IDE, were no longer showing up now that the webpage was live.</w:t>
-      </w:r>
-    </w:p>
-    <w:p>
-      <w:pPr>
-        <w:pStyle w:val="ListParagraph"/>
-        <w:numPr>
-          <w:ilvl w:val="0"/>
-          <w:numId w:val="13"/>
-        </w:numPr>
-        <w:rPr>
-          <w:b/>
-          <w:bCs/>
-          <w:sz w:val="24"/>
-          <w:szCs w:val="24"/>
-        </w:rPr>
-      </w:pPr>
-      <w:r>
-        <w:rPr>
-          <w:b/>
-          <w:bCs/>
-          <w:sz w:val="24"/>
-          <w:szCs w:val="24"/>
-        </w:rPr>
-        <w:t>Solution:</w:t>
-      </w:r>
-      <w:r>
-        <w:rPr>
-          <w:sz w:val="24"/>
-          <w:szCs w:val="24"/>
-        </w:rPr>
-        <w:t xml:space="preserve"> I was adding an extra slash before the file names. Ex: “/Kira.jpg” instead of “Kira.jpg”</w:t>
-      </w:r>
-    </w:p>
-    <w:p>
-      <w:pPr>
-        <w:rPr>
-          <w:b/>
-          <w:bCs/>
-          <w:sz w:val="24"/>
-          <w:szCs w:val="24"/>
-        </w:rPr>
-      </w:pPr>
-      <w:r>
-        <w:rPr>
-          <w:b/>
-          <w:bCs/>
-          <w:sz w:val="24"/>
-          <w:szCs w:val="24"/>
-        </w:rPr>
-        <w:t>Sources Used</w:t>
-      </w:r>
-    </w:p>
-    <w:p>
-      <w:pPr>
-        <w:pStyle w:val="ListParagraph"/>
-        <w:numPr>
-          <w:ilvl w:val="0"/>
-          <w:numId w:val="14"/>
-        </w:numPr>
-        <w:rPr>
-          <w:sz w:val="24"/>
-          <w:szCs w:val="24"/>
-        </w:rPr>
-      </w:pPr>
-      <w:r>
-        <w:rPr>
-          <w:sz w:val="24"/>
-          <w:szCs w:val="24"/>
-        </w:rPr>
-        <w:t>Classmates</w:t>
-      </w:r>
-    </w:p>
-    <w:p>
-      <w:pPr>
-        <w:pStyle w:val="ListParagraph"/>
-        <w:numPr>
-          <w:ilvl w:val="0"/>
-          <w:numId w:val="14"/>
-        </w:numPr>
-        <w:rPr>
-          <w:sz w:val="24"/>
-          <w:szCs w:val="24"/>
-        </w:rPr>
-      </w:pPr>
-      <w:r>
-        <w:rPr>
-          <w:sz w:val="24"/>
-          <w:szCs w:val="24"/>
-        </w:rPr>
-        <w:t>ChatGPT, asking why my webpage might not be working</w:t>
-      </w:r>
-    </w:p>
-    <w:p>
-      <w:pPr>
-        <w:pStyle w:val="ListParagraph"/>
-        <w:numPr>
-          <w:ilvl w:val="0"/>
-          <w:numId w:val="14"/>
-        </w:numPr>
-        <w:rPr>
-          <w:sz w:val="24"/>
-          <w:szCs w:val="24"/>
-        </w:rPr>
-      </w:pPr>
-      <w:r>
-        <w:rPr>
-          <w:sz w:val="24"/>
-          <w:szCs w:val="24"/>
-        </w:rPr>
-        <w:t>Trial and error for the images</w:t>
-      </w:r>
-    </w:p>
-    <w:p>
-      <w:pPr>
-        <w:rPr>
-          <w:sz w:val="24"/>
-          <w:szCs w:val="24"/>
-        </w:rPr>
-      </w:pPr>
-    </w:p>
-    <w:p>
-      <w:pPr>
-        <w:rPr>
-          <w:b/>
-          <w:bCs/>
-          <w:sz w:val="24"/>
-          <w:szCs w:val="24"/>
-        </w:rPr>
-      </w:pPr>
-      <w:r>
-        <w:rPr>
-          <w:b/>
-          <w:bCs/>
-          <w:sz w:val="24"/>
-          <w:szCs w:val="24"/>
-        </w:rPr>
-        <w:t xml:space="preserve">Session </w:t>
-      </w:r>
-      <w:r>
-        <w:rPr>
-          <w:b/>
-          <w:bCs/>
-          <w:sz w:val="24"/>
-          <w:szCs w:val="24"/>
-        </w:rPr>
-        <w:t>6</w:t>
-      </w:r>
-      <w:r>
-        <w:rPr>
-          <w:b/>
-          <w:bCs/>
-          <w:sz w:val="24"/>
-          <w:szCs w:val="24"/>
-        </w:rPr>
-        <w:t xml:space="preserve">: </w:t>
-      </w:r>
-    </w:p>
-    <w:p>
-      <w:pPr>
-        <w:rPr>
-          <w:b/>
-          <w:bCs/>
-          <w:sz w:val="24"/>
-          <w:szCs w:val="24"/>
-        </w:rPr>
-      </w:pPr>
-      <w:r>
-        <w:rPr>
-          <w:b/>
-          <w:bCs/>
-          <w:sz w:val="24"/>
-          <w:szCs w:val="24"/>
-        </w:rPr>
-        <w:t xml:space="preserve">Date: </w:t>
-      </w:r>
-      <w:r>
-        <w:rPr>
-          <w:b/>
-          <w:bCs/>
-          <w:sz w:val="24"/>
-          <w:szCs w:val="24"/>
-        </w:rPr>
-        <w:t>12/</w:t>
-      </w:r>
-      <w:r>
-        <w:rPr>
-          <w:b/>
-          <w:bCs/>
-          <w:sz w:val="24"/>
-          <w:szCs w:val="24"/>
-        </w:rPr>
-        <w:t>5</w:t>
-      </w:r>
-      <w:r>
-        <w:rPr>
-          <w:b/>
-          <w:bCs/>
-          <w:sz w:val="24"/>
-          <w:szCs w:val="24"/>
-        </w:rPr>
-        <w:t>/2024</w:t>
-      </w:r>
-    </w:p>
-    <w:p>
-      <w:pPr>
-        <w:rPr>
-          <w:b/>
-          <w:bCs/>
-          <w:sz w:val="24"/>
-          <w:szCs w:val="24"/>
-        </w:rPr>
-      </w:pPr>
-      <w:r>
-        <w:rPr>
-          <w:b/>
-          <w:bCs/>
-          <w:sz w:val="24"/>
-          <w:szCs w:val="24"/>
-        </w:rPr>
-        <w:t>What I Did</w:t>
-      </w:r>
-    </w:p>
-    <w:p>
-      <w:pPr>
-        <w:pStyle w:val="ListParagraph"/>
-        <w:numPr>
-          <w:ilvl w:val="0"/>
-          <w:numId w:val="15"/>
-        </w:numPr>
-        <w:rPr>
-          <w:b/>
-          <w:bCs/>
-          <w:sz w:val="24"/>
-          <w:szCs w:val="24"/>
-        </w:rPr>
-      </w:pPr>
-      <w:r>
-        <w:rPr>
-          <w:sz w:val="24"/>
-          <w:szCs w:val="24"/>
-        </w:rPr>
-        <w:t>Removed the picture of my dog from the About Me section after reviewing the guidelines again. Then moved the blurb about my professional experience from the Work Experience section to the About Me section. The page looks barren now, but the important thing is that my personal website looks like how you want it to look.</w:t>
-      </w:r>
-    </w:p>
-    <w:p>
-      <w:pPr>
-        <w:pStyle w:val="ListParagraph"/>
-        <w:numPr>
-          <w:ilvl w:val="0"/>
-          <w:numId w:val="15"/>
-        </w:numPr>
-        <w:rPr>
-          <w:b/>
-          <w:bCs/>
-          <w:sz w:val="24"/>
-          <w:szCs w:val="24"/>
-        </w:rPr>
-      </w:pPr>
-      <w:r>
-        <w:rPr>
-          <w:sz w:val="24"/>
-          <w:szCs w:val="24"/>
-        </w:rPr>
-        <w:t>Added another project to the project section. Had to restructure the section but this is better anyway since before it was just structured around one and now it is structured in a way that one or many can be displayed.</w:t>
-      </w:r>
-    </w:p>
-    <w:p>
-      <w:pPr>
-        <w:rPr>
-          <w:b/>
-          <w:bCs/>
-          <w:sz w:val="24"/>
-          <w:szCs w:val="24"/>
-        </w:rPr>
-      </w:pPr>
-      <w:r>
-        <w:rPr>
-          <w:b/>
-          <w:bCs/>
-          <w:sz w:val="24"/>
-          <w:szCs w:val="24"/>
-        </w:rPr>
-        <w:t>Issues &amp; Solutions:</w:t>
-      </w:r>
-    </w:p>
-    <w:p>
-      <w:pPr>
-        <w:pStyle w:val="ListParagraph"/>
-        <w:numPr>
-          <w:ilvl w:val="0"/>
-          <w:numId w:val="16"/>
-        </w:numPr>
-        <w:rPr>
-          <w:b/>
-          <w:bCs/>
-          <w:sz w:val="24"/>
-          <w:szCs w:val="24"/>
-        </w:rPr>
-      </w:pPr>
-      <w:r>
-        <w:rPr>
-          <w:b/>
-          <w:bCs/>
-          <w:sz w:val="24"/>
-          <w:szCs w:val="24"/>
-        </w:rPr>
-        <w:t xml:space="preserve">Problem: </w:t>
-      </w:r>
-      <w:r>
-        <w:rPr>
-          <w:sz w:val="24"/>
-          <w:szCs w:val="24"/>
-        </w:rPr>
-        <w:t>The h2 section for the projects was in line with the two projects instead of above it.</w:t>
-      </w:r>
-    </w:p>
-    <w:p>
-      <w:pPr>
-        <w:pStyle w:val="ListParagraph"/>
-        <w:numPr>
-          <w:ilvl w:val="0"/>
-          <w:numId w:val="16"/>
-        </w:numPr>
-        <w:rPr>
-          <w:b/>
-          <w:bCs/>
-          <w:sz w:val="24"/>
-          <w:szCs w:val="24"/>
-        </w:rPr>
-      </w:pPr>
-      <w:r>
-        <w:rPr>
-          <w:b/>
-          <w:bCs/>
-          <w:sz w:val="24"/>
-          <w:szCs w:val="24"/>
-        </w:rPr>
-        <w:t>Solution:</w:t>
-      </w:r>
-      <w:r>
-        <w:rPr>
-          <w:sz w:val="24"/>
-          <w:szCs w:val="24"/>
-        </w:rPr>
-        <w:t xml:space="preserve"> Had to create a project-container and ensure that the h2 element was outside of that so it could be styled the way I wanted.</w:t>
-      </w:r>
-    </w:p>
-    <w:p>
-      <w:pPr>
-        <w:rPr>
-          <w:b/>
-          <w:bCs/>
-          <w:sz w:val="24"/>
-          <w:szCs w:val="24"/>
-        </w:rPr>
-      </w:pPr>
-      <w:r>
-        <w:rPr>
-          <w:b/>
-          <w:bCs/>
-          <w:sz w:val="24"/>
-          <w:szCs w:val="24"/>
-        </w:rPr>
-        <w:t>Sources Used</w:t>
-      </w:r>
-    </w:p>
-    <w:p>
-      <w:pPr>
-        <w:pStyle w:val="ListParagraph"/>
-        <w:numPr>
-          <w:ilvl w:val="0"/>
-          <w:numId w:val="17"/>
-        </w:numPr>
-        <w:rPr>
-          <w:b/>
-          <w:bCs/>
-          <w:sz w:val="24"/>
-          <w:szCs w:val="24"/>
-        </w:rPr>
-      </w:pPr>
-      <w:r>
-        <w:rPr>
-          <w:sz w:val="24"/>
-          <w:szCs w:val="24"/>
-        </w:rPr>
-        <w:t>Class materials and previous homework and lab assignments</w:t>
-      </w:r>
-    </w:p>
-    <w:p>
-      <w:pPr>
-        <w:rPr>
-          <w:sz w:val="24"/>
-          <w:szCs w:val="24"/>
-        </w:rPr>
-      </w:pPr>
-    </w:p>
-    <w:p>
-      <w:pPr>
-        <w:rPr>
-          <w:b/>
-          <w:bCs/>
-          <w:sz w:val="24"/>
-          <w:szCs w:val="24"/>
-        </w:rPr>
-      </w:pPr>
-      <w:r>
-        <w:rPr>
-          <w:b/>
-          <w:bCs/>
-          <w:sz w:val="24"/>
-          <w:szCs w:val="24"/>
-        </w:rPr>
-        <w:t xml:space="preserve">Session </w:t>
-      </w:r>
-      <w:r>
-        <w:rPr>
-          <w:b/>
-          <w:bCs/>
-          <w:sz w:val="24"/>
-          <w:szCs w:val="24"/>
-        </w:rPr>
-        <w:t>7</w:t>
-      </w:r>
-      <w:r>
-        <w:rPr>
-          <w:b/>
-          <w:bCs/>
-          <w:sz w:val="24"/>
-          <w:szCs w:val="24"/>
-        </w:rPr>
-        <w:t xml:space="preserve">: </w:t>
-      </w:r>
-    </w:p>
-    <w:p>
-      <w:pPr>
-        <w:rPr>
-          <w:b/>
-          <w:bCs/>
-          <w:sz w:val="24"/>
-          <w:szCs w:val="24"/>
-        </w:rPr>
-      </w:pPr>
-      <w:r>
-        <w:rPr>
-          <w:b/>
-          <w:bCs/>
-          <w:sz w:val="24"/>
-          <w:szCs w:val="24"/>
-        </w:rPr>
-        <w:lastRenderedPageBreak/>
-        <w:t xml:space="preserve">Date: </w:t>
-      </w:r>
-      <w:r>
-        <w:rPr>
-          <w:b/>
-          <w:bCs/>
-          <w:sz w:val="24"/>
-          <w:szCs w:val="24"/>
-        </w:rPr>
-        <w:t>12/</w:t>
-      </w:r>
-      <w:r>
-        <w:rPr>
-          <w:b/>
-          <w:bCs/>
-          <w:sz w:val="24"/>
-          <w:szCs w:val="24"/>
-        </w:rPr>
-        <w:t>5</w:t>
-      </w:r>
-      <w:r>
-        <w:rPr>
-          <w:b/>
-          <w:bCs/>
-          <w:sz w:val="24"/>
-          <w:szCs w:val="24"/>
-        </w:rPr>
-        <w:t>/2024</w:t>
-      </w:r>
-    </w:p>
-    <w:p>
-      <w:pPr>
-        <w:rPr>
-          <w:b/>
-          <w:bCs/>
-          <w:sz w:val="24"/>
-          <w:szCs w:val="24"/>
-        </w:rPr>
-      </w:pPr>
-      <w:r>
-        <w:rPr>
-          <w:b/>
-          <w:bCs/>
-          <w:sz w:val="24"/>
-          <w:szCs w:val="24"/>
-        </w:rPr>
-        <w:t>What I Did</w:t>
-      </w:r>
-    </w:p>
-    <w:p>
-      <w:pPr>
-        <w:pStyle w:val="ListParagraph"/>
-        <w:numPr>
-          <w:ilvl w:val="0"/>
-          <w:numId w:val="17"/>
-        </w:numPr>
-        <w:rPr>
-          <w:b/>
-          <w:bCs/>
-          <w:sz w:val="24"/>
-          <w:szCs w:val="24"/>
-        </w:rPr>
-      </w:pPr>
-      <w:r>
-        <w:rPr>
-          <w:sz w:val="24"/>
-          <w:szCs w:val="24"/>
-        </w:rPr>
-        <w:t>Updated the README.md file with required information</w:t>
-      </w:r>
-    </w:p>
-    <w:p>
-      <w:pPr>
-        <w:rPr>
-          <w:b/>
-          <w:bCs/>
-          <w:sz w:val="24"/>
-          <w:szCs w:val="24"/>
-        </w:rPr>
-      </w:pPr>
-      <w:r>
-        <w:rPr>
-          <w:b/>
-          <w:bCs/>
-          <w:sz w:val="24"/>
-          <w:szCs w:val="24"/>
-        </w:rPr>
-        <w:t>Issues &amp; Solutions:</w:t>
-      </w:r>
-    </w:p>
-    <w:p>
-      <w:pPr>
-        <w:pStyle w:val="ListParagraph"/>
-        <w:numPr>
-          <w:ilvl w:val="0"/>
-          <w:numId w:val="17"/>
-        </w:numPr>
-        <w:rPr>
-          <w:b/>
-          <w:bCs/>
-          <w:sz w:val="24"/>
-          <w:szCs w:val="24"/>
-        </w:rPr>
-      </w:pPr>
-      <w:r>
-        <w:rPr>
-          <w:b/>
-          <w:bCs/>
-          <w:sz w:val="24"/>
-          <w:szCs w:val="24"/>
-        </w:rPr>
-        <w:t xml:space="preserve">Problem: </w:t>
-      </w:r>
-      <w:r>
-        <w:rPr>
-          <w:sz w:val="24"/>
-          <w:szCs w:val="24"/>
-        </w:rPr>
-        <w:t>Couldn’t figure out how to do second-tier bullet points correctly. I thought the correct “code” was to do “- - “ but that made it look like it was a bullet point featuring a bullet point.</w:t>
-      </w:r>
-    </w:p>
-    <w:p>
-      <w:pPr>
-        <w:pStyle w:val="ListParagraph"/>
-        <w:numPr>
-          <w:ilvl w:val="0"/>
-          <w:numId w:val="17"/>
-        </w:numPr>
-        <w:rPr>
-          <w:b/>
-          <w:bCs/>
-          <w:sz w:val="24"/>
-          <w:szCs w:val="24"/>
-        </w:rPr>
-      </w:pPr>
-      <w:r>
-        <w:rPr>
-          <w:b/>
-          <w:bCs/>
-          <w:sz w:val="24"/>
-          <w:szCs w:val="24"/>
-        </w:rPr>
-        <w:t>Solution:</w:t>
-      </w:r>
-      <w:r>
-        <w:rPr>
-          <w:sz w:val="24"/>
-          <w:szCs w:val="24"/>
-        </w:rPr>
-        <w:t xml:space="preserve"> After experimenting I found that the correct “code” is this: “  -“. That is, two spaces and then a hyphen, instead of space, hyphen, space, and then hyphen.</w:t>
-      </w:r>
-    </w:p>
-    <w:p>
-      <w:pPr>
-        <w:rPr>
-          <w:b/>
-          <w:bCs/>
-          <w:sz w:val="24"/>
-          <w:szCs w:val="24"/>
-        </w:rPr>
-      </w:pPr>
-      <w:r>
-        <w:rPr>
-          <w:b/>
-          <w:bCs/>
-          <w:sz w:val="24"/>
-          <w:szCs w:val="24"/>
-        </w:rPr>
-        <w:t>Sources Used</w:t>
-      </w:r>
-      <w:r>
-        <w:rPr>
-          <w:b/>
-          <w:bCs/>
-          <w:sz w:val="24"/>
-          <w:szCs w:val="24"/>
-        </w:rPr>
-        <w:t>:</w:t>
-      </w:r>
-    </w:p>
-    <w:p>
-      <w:pPr>
-        <w:pStyle w:val="ListParagraph"/>
-        <w:numPr>
-          <w:ilvl w:val="0"/>
-          <w:numId w:val="18"/>
-        </w:numPr>
-        <w:rPr>
-          <w:sz w:val="24"/>
-          <w:szCs w:val="24"/>
-        </w:rPr>
-      </w:pPr>
-      <w:r>
-        <w:rPr>
-          <w:sz w:val="24"/>
-          <w:szCs w:val="24"/>
-        </w:rPr>
-        <w:t>https://www.markdownguide.org/basic-syntax/</w:t>
-      </w:r>
-    </w:p>
-    <w:p>
-      <w:pPr>
-        <w:rPr>
-          <w:sz w:val="24"/>
-          <w:szCs w:val="24"/>
-        </w:rPr>
-      </w:pPr>
-    </w:p>
-    <w:p>
-      <w:pPr>
-        <w:rPr>
-          <w:b/>
-          <w:bCs/>
-          <w:sz w:val="24"/>
-          <w:szCs w:val="24"/>
-        </w:rPr>
-      </w:pPr>
-      <w:r>
-        <w:rPr>
-          <w:b/>
-          <w:bCs/>
-          <w:sz w:val="24"/>
-          <w:szCs w:val="24"/>
-        </w:rPr>
-        <w:t xml:space="preserve">Session </w:t>
-      </w:r>
-      <w:r>
-        <w:rPr>
-          <w:b/>
-          <w:bCs/>
-          <w:sz w:val="24"/>
-          <w:szCs w:val="24"/>
-        </w:rPr>
-        <w:t>8</w:t>
-      </w:r>
-      <w:r>
-        <w:rPr>
-          <w:b/>
-          <w:bCs/>
-          <w:sz w:val="24"/>
-          <w:szCs w:val="24"/>
-        </w:rPr>
-        <w:t xml:space="preserve">: </w:t>
-      </w:r>
-    </w:p>
-    <w:p>
-      <w:pPr>
-        <w:rPr>
-          <w:b/>
-          <w:bCs/>
-          <w:sz w:val="24"/>
-          <w:szCs w:val="24"/>
-        </w:rPr>
-      </w:pPr>
-      <w:r>
-        <w:rPr>
-          <w:b/>
-          <w:bCs/>
-          <w:sz w:val="24"/>
-          <w:szCs w:val="24"/>
-        </w:rPr>
-        <w:t xml:space="preserve">Date: </w:t>
-      </w:r>
-      <w:r>
-        <w:rPr>
-          <w:b/>
-          <w:bCs/>
-          <w:sz w:val="24"/>
-          <w:szCs w:val="24"/>
-        </w:rPr>
-        <w:t>12/5/2024</w:t>
-      </w:r>
-    </w:p>
-    <w:p>
-      <w:pPr>
-        <w:rPr>
-          <w:b/>
-          <w:bCs/>
-          <w:sz w:val="24"/>
-          <w:szCs w:val="24"/>
-        </w:rPr>
-      </w:pPr>
-      <w:r>
-        <w:rPr>
-          <w:b/>
-          <w:bCs/>
-          <w:sz w:val="24"/>
-          <w:szCs w:val="24"/>
-        </w:rPr>
-        <w:t>What I Did</w:t>
-      </w:r>
-    </w:p>
-    <w:p>
-      <w:pPr>
-        <w:pStyle w:val="ListParagraph"/>
-        <w:numPr>
-          <w:ilvl w:val="0"/>
-          <w:numId w:val="18"/>
-        </w:numPr>
-        <w:rPr>
-          <w:b/>
-          <w:bCs/>
-          <w:sz w:val="24"/>
-          <w:szCs w:val="24"/>
-        </w:rPr>
-      </w:pPr>
-      <w:r>
-        <w:rPr>
-          <w:sz w:val="24"/>
-          <w:szCs w:val="24"/>
-        </w:rPr>
-        <w:t>Used the validation websites to make sure the code was good and there were no errors.</w:t>
-      </w:r>
-    </w:p>
-    <w:p>
-      <w:pPr>
-        <w:rPr>
-          <w:b/>
-          <w:bCs/>
-          <w:sz w:val="24"/>
-          <w:szCs w:val="24"/>
-        </w:rPr>
-      </w:pPr>
-      <w:r>
-        <w:rPr>
-          <w:b/>
-          <w:bCs/>
-          <w:sz w:val="24"/>
-          <w:szCs w:val="24"/>
-        </w:rPr>
-        <w:t>Issues &amp; Solutions:</w:t>
-      </w:r>
-    </w:p>
-    <w:p>
-      <w:pPr>
-        <w:pStyle w:val="ListParagraph"/>
-        <w:numPr>
-          <w:ilvl w:val="0"/>
-          <w:numId w:val="18"/>
-        </w:numPr>
-        <w:rPr>
-          <w:b/>
-          <w:bCs/>
-          <w:sz w:val="24"/>
-          <w:szCs w:val="24"/>
-        </w:rPr>
-      </w:pPr>
-      <w:r>
-        <w:rPr>
-          <w:b/>
-          <w:bCs/>
-          <w:sz w:val="24"/>
-          <w:szCs w:val="24"/>
-        </w:rPr>
-        <w:t xml:space="preserve">Problem: </w:t>
-      </w:r>
-      <w:r>
-        <w:rPr>
-          <w:sz w:val="24"/>
-          <w:szCs w:val="24"/>
-        </w:rPr>
-        <w:t>Was getting a warning about how the selfie-container had no header</w:t>
-      </w:r>
-    </w:p>
-    <w:p>
-      <w:pPr>
-        <w:pStyle w:val="ListParagraph"/>
-        <w:numPr>
-          <w:ilvl w:val="0"/>
-          <w:numId w:val="18"/>
-        </w:numPr>
-        <w:rPr>
-          <w:b/>
-          <w:bCs/>
-          <w:sz w:val="24"/>
-          <w:szCs w:val="24"/>
-        </w:rPr>
-      </w:pPr>
-      <w:r>
-        <w:rPr>
-          <w:b/>
-          <w:bCs/>
-          <w:sz w:val="24"/>
-          <w:szCs w:val="24"/>
-        </w:rPr>
-        <w:t>Solution:</w:t>
-      </w:r>
-      <w:r>
-        <w:rPr>
-          <w:sz w:val="24"/>
-          <w:szCs w:val="24"/>
-        </w:rPr>
-        <w:t xml:space="preserve"> Moved the h1 element of my name into the selfie-container. It looks the same but now there is no warning.</w:t>
-      </w:r>
-    </w:p>
-    <w:p>
-      <w:pPr>
-        <w:rPr>
-          <w:b/>
-          <w:bCs/>
-          <w:sz w:val="24"/>
-          <w:szCs w:val="24"/>
-        </w:rPr>
-      </w:pPr>
-      <w:r>
-        <w:rPr>
-          <w:b/>
-          <w:bCs/>
-          <w:sz w:val="24"/>
-          <w:szCs w:val="24"/>
-        </w:rPr>
-        <w:t>Sources Used</w:t>
-      </w:r>
-    </w:p>
-    <w:p>
-      <w:pPr>
-        <w:pStyle w:val="ListParagraph"/>
-        <w:numPr>
-          <w:ilvl w:val="0"/>
-          <w:numId w:val="19"/>
-        </w:numPr>
-        <w:rPr>
-          <w:b/>
-          <w:bCs/>
-          <w:sz w:val="24"/>
-          <w:szCs w:val="24"/>
-        </w:rPr>
-      </w:pPr>
-      <w:r>
-        <w:rPr>
-          <w:sz w:val="24"/>
-          <w:szCs w:val="24"/>
-        </w:rPr>
-        <w:t>Validation websites provided by this course.</w:t>
-      </w:r>
-    </w:p>
-    <w:p>
-      <w:pPr>
-        <w:rPr>
-          <w:sz w:val="24"/>
-          <w:szCs w:val="24"/>
-        </w:rPr>
-      </w:pPr>
-    </w:p>
-    <w:p>
-      <w:pPr>
-        <w:rPr>
-          <w:b/>
-          <w:bCs/>
-          <w:sz w:val="24"/>
-          <w:szCs w:val="24"/>
-        </w:rPr>
-      </w:pPr>
-      <w:r>
-        <w:rPr>
-          <w:b/>
-          <w:bCs/>
-          <w:sz w:val="24"/>
-          <w:szCs w:val="24"/>
-        </w:rPr>
-        <w:t xml:space="preserve">Session </w:t>
-      </w:r>
-      <w:r>
-        <w:rPr>
-          <w:b/>
-          <w:bCs/>
-          <w:sz w:val="24"/>
-          <w:szCs w:val="24"/>
-        </w:rPr>
-        <w:t>#</w:t>
-      </w:r>
-      <w:r>
-        <w:rPr>
-          <w:b/>
-          <w:bCs/>
-          <w:sz w:val="24"/>
-          <w:szCs w:val="24"/>
-        </w:rPr>
-        <w:t xml:space="preserve">: </w:t>
-      </w:r>
-    </w:p>
-    <w:p>
-      <w:pPr>
-        <w:rPr>
-          <w:b/>
-          <w:bCs/>
-          <w:sz w:val="24"/>
-          <w:szCs w:val="24"/>
-        </w:rPr>
-      </w:pPr>
-      <w:r>
-        <w:rPr>
-          <w:b/>
-          <w:bCs/>
-          <w:sz w:val="24"/>
-          <w:szCs w:val="24"/>
-        </w:rPr>
-        <w:t xml:space="preserve">Date: </w:t>
-      </w:r>
-      <w:r>
-        <w:rPr>
-          <w:b/>
-          <w:bCs/>
-          <w:sz w:val="24"/>
-          <w:szCs w:val="24"/>
-        </w:rPr>
-        <w:t>12/5/2024</w:t>
-      </w:r>
-    </w:p>
-    <w:p>
-      <w:pPr>
-        <w:rPr>
-          <w:b/>
-          <w:bCs/>
-          <w:sz w:val="24"/>
-          <w:szCs w:val="24"/>
-        </w:rPr>
-      </w:pPr>
-      <w:r>
-        <w:rPr>
-          <w:b/>
-          <w:bCs/>
-          <w:sz w:val="24"/>
-          <w:szCs w:val="24"/>
-        </w:rPr>
-        <w:t>What I Did</w:t>
-      </w:r>
-    </w:p>
-    <w:p>
-      <w:pPr>
-        <w:rPr>
-          <w:b/>
-          <w:bCs/>
-          <w:sz w:val="24"/>
-          <w:szCs w:val="24"/>
-        </w:rPr>
-      </w:pPr>
-      <w:r>
-        <w:rPr>
-          <w:b/>
-          <w:bCs/>
-          <w:sz w:val="24"/>
-          <w:szCs w:val="24"/>
-        </w:rPr>
-        <w:t>Issues &amp; Solutions:</w:t>
-      </w:r>
-    </w:p>
-    <w:p>
-      <w:pPr>
-        <w:rPr>
-          <w:b/>
-          <w:bCs/>
-          <w:sz w:val="24"/>
-          <w:szCs w:val="24"/>
-        </w:rPr>
-      </w:pPr>
-      <w:r>
-        <w:rPr>
-          <w:b/>
-          <w:bCs/>
-          <w:sz w:val="24"/>
-          <w:szCs w:val="24"/>
-        </w:rPr>
-        <w:t>Sources Used</w:t>
-      </w:r>
+        <w:rPr>
+          <w:b/>
+          <w:bCs/>
+          <w:sz w:val="24"/>
+          <w:szCs w:val="24"/>
+        </w:rPr>
+      </w:pPr>
     </w:p>
     <w:p>
       <w:pPr>
@@ -3123,7 +3640,7 @@
   <w:abstractNum w:abstractNumId="0" w15:restartNumberingAfterBreak="0">
     <w:nsid w:val="004E6C42"/>
     <w:multiLevelType w:val="hybridMultilevel"/>
-    <w:tmpl w:val="F8C2E0D6"/>
+    <w:tmpl w:val="AF58496C"/>
     <w:lvl w:ilvl="0" w:tplc="04090001">
       <w:start w:val="1"/>
       <w:numFmt w:val="bullet"/>
@@ -3722,6 +4239,119 @@
     </w:lvl>
   </w:abstractNum>
   <w:abstractNum w:abstractNumId="5" w15:restartNumberingAfterBreak="0">
+    <w:nsid w:val="378A76A1"/>
+    <w:multiLevelType w:val="hybridMultilevel"/>
+    <w:tmpl w:val="BD16782C"/>
+    <w:lvl w:ilvl="0" w:tplc="04090001">
+      <w:start w:val="1"/>
+      <w:numFmt w:val="bullet"/>
+      <w:lvlText w:val=""/>
+      <w:lvlJc w:val="left"/>
+      <w:pPr>
+        <w:ind w:left="720" w:hanging="360"/>
+      </w:pPr>
+      <w:rPr>
+        <w:rFonts w:ascii="Symbol" w:hAnsi="Symbol" w:hint="default"/>
+      </w:rPr>
+    </w:lvl>
+    <w:lvl w:ilvl="1" w:tplc="04090003" w:tentative="1">
+      <w:start w:val="1"/>
+      <w:numFmt w:val="bullet"/>
+      <w:lvlText w:val="o"/>
+      <w:lvlJc w:val="left"/>
+      <w:pPr>
+        <w:ind w:left="1440" w:hanging="360"/>
+      </w:pPr>
+      <w:rPr>
+        <w:rFonts w:ascii="Courier New" w:hAnsi="Courier New" w:cs="Courier New" w:hint="default"/>
+      </w:rPr>
+    </w:lvl>
+    <w:lvl w:ilvl="2" w:tplc="04090005" w:tentative="1">
+      <w:start w:val="1"/>
+      <w:numFmt w:val="bullet"/>
+      <w:lvlText w:val=""/>
+      <w:lvlJc w:val="left"/>
+      <w:pPr>
+        <w:ind w:left="2160" w:hanging="360"/>
+      </w:pPr>
+      <w:rPr>
+        <w:rFonts w:ascii="Wingdings" w:hAnsi="Wingdings" w:hint="default"/>
+      </w:rPr>
+    </w:lvl>
+    <w:lvl w:ilvl="3" w:tplc="04090001" w:tentative="1">
+      <w:start w:val="1"/>
+      <w:numFmt w:val="bullet"/>
+      <w:lvlText w:val=""/>
+      <w:lvlJc w:val="left"/>
+      <w:pPr>
+        <w:ind w:left="2880" w:hanging="360"/>
+      </w:pPr>
+      <w:rPr>
+        <w:rFonts w:ascii="Symbol" w:hAnsi="Symbol" w:hint="default"/>
+      </w:rPr>
+    </w:lvl>
+    <w:lvl w:ilvl="4" w:tplc="04090003" w:tentative="1">
+      <w:start w:val="1"/>
+      <w:numFmt w:val="bullet"/>
+      <w:lvlText w:val="o"/>
+      <w:lvlJc w:val="left"/>
+      <w:pPr>
+        <w:ind w:left="3600" w:hanging="360"/>
+      </w:pPr>
+      <w:rPr>
+        <w:rFonts w:ascii="Courier New" w:hAnsi="Courier New" w:cs="Courier New" w:hint="default"/>
+      </w:rPr>
+    </w:lvl>
+    <w:lvl w:ilvl="5" w:tplc="04090005" w:tentative="1">
+      <w:start w:val="1"/>
+      <w:numFmt w:val="bullet"/>
+      <w:lvlText w:val=""/>
+      <w:lvlJc w:val="left"/>
+      <w:pPr>
+        <w:ind w:left="4320" w:hanging="360"/>
+      </w:pPr>
+      <w:rPr>
+        <w:rFonts w:ascii="Wingdings" w:hAnsi="Wingdings" w:hint="default"/>
+      </w:rPr>
+    </w:lvl>
+    <w:lvl w:ilvl="6" w:tplc="04090001" w:tentative="1">
+      <w:start w:val="1"/>
+      <w:numFmt w:val="bullet"/>
+      <w:lvlText w:val=""/>
+      <w:lvlJc w:val="left"/>
+      <w:pPr>
+        <w:ind w:left="5040" w:hanging="360"/>
+      </w:pPr>
+      <w:rPr>
+        <w:rFonts w:ascii="Symbol" w:hAnsi="Symbol" w:hint="default"/>
+      </w:rPr>
+    </w:lvl>
+    <w:lvl w:ilvl="7" w:tplc="04090003" w:tentative="1">
+      <w:start w:val="1"/>
+      <w:numFmt w:val="bullet"/>
+      <w:lvlText w:val="o"/>
+      <w:lvlJc w:val="left"/>
+      <w:pPr>
+        <w:ind w:left="5760" w:hanging="360"/>
+      </w:pPr>
+      <w:rPr>
+        <w:rFonts w:ascii="Courier New" w:hAnsi="Courier New" w:cs="Courier New" w:hint="default"/>
+      </w:rPr>
+    </w:lvl>
+    <w:lvl w:ilvl="8" w:tplc="04090005" w:tentative="1">
+      <w:start w:val="1"/>
+      <w:numFmt w:val="bullet"/>
+      <w:lvlText w:val=""/>
+      <w:lvlJc w:val="left"/>
+      <w:pPr>
+        <w:ind w:left="6480" w:hanging="360"/>
+      </w:pPr>
+      <w:rPr>
+        <w:rFonts w:ascii="Wingdings" w:hAnsi="Wingdings" w:hint="default"/>
+      </w:rPr>
+    </w:lvl>
+  </w:abstractNum>
+  <w:abstractNum w:abstractNumId="6" w15:restartNumberingAfterBreak="0">
     <w:nsid w:val="3E272ECF"/>
     <w:multiLevelType w:val="hybridMultilevel"/>
     <w:tmpl w:val="F5EAA0D6"/>
@@ -3834,7 +4464,7 @@
       </w:rPr>
     </w:lvl>
   </w:abstractNum>
-  <w:abstractNum w:abstractNumId="6" w15:restartNumberingAfterBreak="0">
+  <w:abstractNum w:abstractNumId="7" w15:restartNumberingAfterBreak="0">
     <w:nsid w:val="3E3A06EE"/>
     <w:multiLevelType w:val="hybridMultilevel"/>
     <w:tmpl w:val="5C685C8E"/>
@@ -3947,7 +4577,7 @@
       </w:rPr>
     </w:lvl>
   </w:abstractNum>
-  <w:abstractNum w:abstractNumId="7" w15:restartNumberingAfterBreak="0">
+  <w:abstractNum w:abstractNumId="8" w15:restartNumberingAfterBreak="0">
     <w:nsid w:val="40496F53"/>
     <w:multiLevelType w:val="hybridMultilevel"/>
     <w:tmpl w:val="B9CA1756"/>
@@ -4060,7 +4690,7 @@
       </w:rPr>
     </w:lvl>
   </w:abstractNum>
-  <w:abstractNum w:abstractNumId="8" w15:restartNumberingAfterBreak="0">
+  <w:abstractNum w:abstractNumId="9" w15:restartNumberingAfterBreak="0">
     <w:nsid w:val="46A56533"/>
     <w:multiLevelType w:val="multilevel"/>
     <w:tmpl w:val="37C256A8"/>
@@ -4209,7 +4839,7 @@
       </w:rPr>
     </w:lvl>
   </w:abstractNum>
-  <w:abstractNum w:abstractNumId="9" w15:restartNumberingAfterBreak="0">
+  <w:abstractNum w:abstractNumId="10" w15:restartNumberingAfterBreak="0">
     <w:nsid w:val="4C79076F"/>
     <w:multiLevelType w:val="hybridMultilevel"/>
     <w:tmpl w:val="9E24395A"/>
@@ -4322,7 +4952,7 @@
       </w:rPr>
     </w:lvl>
   </w:abstractNum>
-  <w:abstractNum w:abstractNumId="10" w15:restartNumberingAfterBreak="0">
+  <w:abstractNum w:abstractNumId="11" w15:restartNumberingAfterBreak="0">
     <w:nsid w:val="523327AC"/>
     <w:multiLevelType w:val="hybridMultilevel"/>
     <w:tmpl w:val="63D6810C"/>
@@ -4435,7 +5065,7 @@
       </w:rPr>
     </w:lvl>
   </w:abstractNum>
-  <w:abstractNum w:abstractNumId="11" w15:restartNumberingAfterBreak="0">
+  <w:abstractNum w:abstractNumId="12" w15:restartNumberingAfterBreak="0">
     <w:nsid w:val="5E7B5406"/>
     <w:multiLevelType w:val="multilevel"/>
     <w:tmpl w:val="49081ACC"/>
@@ -4584,7 +5214,7 @@
       </w:rPr>
     </w:lvl>
   </w:abstractNum>
-  <w:abstractNum w:abstractNumId="12" w15:restartNumberingAfterBreak="0">
+  <w:abstractNum w:abstractNumId="13" w15:restartNumberingAfterBreak="0">
     <w:nsid w:val="620B18F2"/>
     <w:multiLevelType w:val="hybridMultilevel"/>
     <w:tmpl w:val="51C2D6F2"/>
@@ -4697,7 +5327,7 @@
       </w:rPr>
     </w:lvl>
   </w:abstractNum>
-  <w:abstractNum w:abstractNumId="13" w15:restartNumberingAfterBreak="0">
+  <w:abstractNum w:abstractNumId="14" w15:restartNumberingAfterBreak="0">
     <w:nsid w:val="62BB6B6E"/>
     <w:multiLevelType w:val="hybridMultilevel"/>
     <w:tmpl w:val="5BF2D010"/>
@@ -4810,7 +5440,7 @@
       </w:rPr>
     </w:lvl>
   </w:abstractNum>
-  <w:abstractNum w:abstractNumId="14" w15:restartNumberingAfterBreak="0">
+  <w:abstractNum w:abstractNumId="15" w15:restartNumberingAfterBreak="0">
     <w:nsid w:val="6AA87DCF"/>
     <w:multiLevelType w:val="hybridMultilevel"/>
     <w:tmpl w:val="DD326668"/>
@@ -4923,7 +5553,7 @@
       </w:rPr>
     </w:lvl>
   </w:abstractNum>
-  <w:abstractNum w:abstractNumId="15" w15:restartNumberingAfterBreak="0">
+  <w:abstractNum w:abstractNumId="16" w15:restartNumberingAfterBreak="0">
     <w:nsid w:val="6D5A59F5"/>
     <w:multiLevelType w:val="hybridMultilevel"/>
     <w:tmpl w:val="96584302"/>
@@ -5036,7 +5666,7 @@
       </w:rPr>
     </w:lvl>
   </w:abstractNum>
-  <w:abstractNum w:abstractNumId="16" w15:restartNumberingAfterBreak="0">
+  <w:abstractNum w:abstractNumId="17" w15:restartNumberingAfterBreak="0">
     <w:nsid w:val="76B67A47"/>
     <w:multiLevelType w:val="hybridMultilevel"/>
     <w:tmpl w:val="E09EA9D0"/>
@@ -5149,7 +5779,7 @@
       </w:rPr>
     </w:lvl>
   </w:abstractNum>
-  <w:abstractNum w:abstractNumId="17" w15:restartNumberingAfterBreak="0">
+  <w:abstractNum w:abstractNumId="18" w15:restartNumberingAfterBreak="0">
     <w:nsid w:val="7BE7238A"/>
     <w:multiLevelType w:val="hybridMultilevel"/>
     <w:tmpl w:val="50683A88"/>
@@ -5262,7 +5892,7 @@
       </w:rPr>
     </w:lvl>
   </w:abstractNum>
-  <w:abstractNum w:abstractNumId="18" w15:restartNumberingAfterBreak="0">
+  <w:abstractNum w:abstractNumId="19" w15:restartNumberingAfterBreak="0">
     <w:nsid w:val="7D334EC2"/>
     <w:multiLevelType w:val="hybridMultilevel"/>
     <w:tmpl w:val="69D6942E"/>
@@ -5379,43 +6009,43 @@
     <w:abstractNumId w:val="4"/>
   </w:num>
   <w:num w:numId="2" w16cid:durableId="558325527">
-    <w:abstractNumId w:val="11"/>
+    <w:abstractNumId w:val="12"/>
   </w:num>
   <w:num w:numId="3" w16cid:durableId="1850752713">
-    <w:abstractNumId w:val="8"/>
+    <w:abstractNumId w:val="9"/>
   </w:num>
   <w:num w:numId="4" w16cid:durableId="213589399">
-    <w:abstractNumId w:val="13"/>
+    <w:abstractNumId w:val="14"/>
   </w:num>
   <w:num w:numId="5" w16cid:durableId="907230864">
-    <w:abstractNumId w:val="14"/>
+    <w:abstractNumId w:val="15"/>
   </w:num>
   <w:num w:numId="6" w16cid:durableId="2062122492">
-    <w:abstractNumId w:val="18"/>
+    <w:abstractNumId w:val="19"/>
   </w:num>
   <w:num w:numId="7" w16cid:durableId="1028678853">
     <w:abstractNumId w:val="3"/>
   </w:num>
   <w:num w:numId="8" w16cid:durableId="1835874939">
-    <w:abstractNumId w:val="5"/>
+    <w:abstractNumId w:val="6"/>
   </w:num>
   <w:num w:numId="9" w16cid:durableId="1375814609">
-    <w:abstractNumId w:val="12"/>
+    <w:abstractNumId w:val="13"/>
   </w:num>
   <w:num w:numId="10" w16cid:durableId="2015568529">
-    <w:abstractNumId w:val="9"/>
+    <w:abstractNumId w:val="10"/>
   </w:num>
   <w:num w:numId="11" w16cid:durableId="180046163">
-    <w:abstractNumId w:val="6"/>
+    <w:abstractNumId w:val="7"/>
   </w:num>
   <w:num w:numId="12" w16cid:durableId="232593824">
-    <w:abstractNumId w:val="7"/>
+    <w:abstractNumId w:val="8"/>
   </w:num>
   <w:num w:numId="13" w16cid:durableId="815299137">
-    <w:abstractNumId w:val="15"/>
+    <w:abstractNumId w:val="16"/>
   </w:num>
   <w:num w:numId="14" w16cid:durableId="980117342">
-    <w:abstractNumId w:val="10"/>
+    <w:abstractNumId w:val="11"/>
   </w:num>
   <w:num w:numId="15" w16cid:durableId="950353917">
     <w:abstractNumId w:val="1"/>
@@ -5424,13 +6054,16 @@
     <w:abstractNumId w:val="2"/>
   </w:num>
   <w:num w:numId="17" w16cid:durableId="1012800259">
-    <w:abstractNumId w:val="16"/>
+    <w:abstractNumId w:val="17"/>
   </w:num>
   <w:num w:numId="18" w16cid:durableId="446583392">
-    <w:abstractNumId w:val="17"/>
+    <w:abstractNumId w:val="18"/>
   </w:num>
   <w:num w:numId="19" w16cid:durableId="398407416">
     <w:abstractNumId w:val="0"/>
+  </w:num>
+  <w:num w:numId="20" w16cid:durableId="548760861">
+    <w:abstractNumId w:val="5"/>
   </w:num>
 </w:numbering>
 </file>

</xml_diff>